<commit_message>
finished! need to remove token
</commit_message>
<xml_diff>
--- a/doc/Steinle_Paper.docx
+++ b/doc/Steinle_Paper.docx
@@ -51,7 +51,23 @@
           <w:sz w:val="24"/>
           <w:szCs w:val="24"/>
         </w:rPr>
-        <w:t>Kenny Pickett for Heisman: Modeling the Race for the Heisman Trophy</w:t>
+        <w:t>Kenny Pickett</w:t>
+      </w:r>
+      <w:r>
+        <w:rPr>
+          <w:rFonts w:ascii="Times New Roman" w:hAnsi="Times New Roman" w:cs="Times New Roman"/>
+          <w:sz w:val="24"/>
+          <w:szCs w:val="24"/>
+        </w:rPr>
+        <w:t xml:space="preserve">, A Dark Horse for the </w:t>
+      </w:r>
+      <w:r>
+        <w:rPr>
+          <w:rFonts w:ascii="Times New Roman" w:hAnsi="Times New Roman" w:cs="Times New Roman"/>
+          <w:sz w:val="24"/>
+          <w:szCs w:val="24"/>
+        </w:rPr>
+        <w:t>Heisman?</w:t>
       </w:r>
     </w:p>
     <w:p>
@@ -63,19 +79,40 @@
           <w:szCs w:val="24"/>
         </w:rPr>
       </w:pPr>
-    </w:p>
-    <w:p>
-      <w:pPr>
-        <w:jc w:val="both"/>
-        <w:rPr>
-          <w:rFonts w:ascii="Times New Roman" w:hAnsi="Times New Roman" w:cs="Times New Roman"/>
-          <w:sz w:val="24"/>
-          <w:szCs w:val="24"/>
-        </w:rPr>
-      </w:pPr>
-      <w:r>
-        <w:rPr>
-          <w:rFonts w:ascii="Times New Roman" w:hAnsi="Times New Roman" w:cs="Times New Roman"/>
+      <w:r>
+        <w:rPr>
+          <w:rFonts w:ascii="Times New Roman" w:hAnsi="Times New Roman" w:cs="Times New Roman"/>
+          <w:sz w:val="24"/>
+          <w:szCs w:val="24"/>
+        </w:rPr>
+        <w:t xml:space="preserve"> Modeling the Race for the Heisman Trophy</w:t>
+      </w:r>
+    </w:p>
+    <w:p>
+      <w:pPr>
+        <w:rPr>
+          <w:rFonts w:ascii="Times New Roman" w:hAnsi="Times New Roman" w:cs="Times New Roman"/>
+          <w:sz w:val="24"/>
+          <w:szCs w:val="24"/>
+        </w:rPr>
+      </w:pPr>
+    </w:p>
+    <w:p>
+      <w:pPr>
+        <w:jc w:val="both"/>
+        <w:rPr>
+          <w:rFonts w:ascii="Times New Roman" w:hAnsi="Times New Roman" w:cs="Times New Roman"/>
+          <w:b/>
+          <w:bCs/>
+          <w:sz w:val="24"/>
+          <w:szCs w:val="24"/>
+        </w:rPr>
+      </w:pPr>
+      <w:r>
+        <w:rPr>
+          <w:rFonts w:ascii="Times New Roman" w:hAnsi="Times New Roman" w:cs="Times New Roman"/>
+          <w:b/>
+          <w:bCs/>
           <w:sz w:val="24"/>
           <w:szCs w:val="24"/>
         </w:rPr>
@@ -91,29 +128,98 @@
           <w:szCs w:val="24"/>
         </w:rPr>
       </w:pPr>
-    </w:p>
-    <w:p>
-      <w:pPr>
-        <w:jc w:val="both"/>
-        <w:rPr>
-          <w:rFonts w:ascii="Times New Roman" w:hAnsi="Times New Roman" w:cs="Times New Roman"/>
-          <w:sz w:val="24"/>
-          <w:szCs w:val="24"/>
-        </w:rPr>
-      </w:pPr>
-    </w:p>
-    <w:p>
-      <w:pPr>
-        <w:jc w:val="both"/>
-        <w:rPr>
-          <w:rFonts w:ascii="Times New Roman" w:hAnsi="Times New Roman" w:cs="Times New Roman"/>
-          <w:sz w:val="24"/>
-          <w:szCs w:val="24"/>
-        </w:rPr>
-      </w:pPr>
-      <w:r>
-        <w:rPr>
-          <w:rFonts w:ascii="Times New Roman" w:hAnsi="Times New Roman" w:cs="Times New Roman"/>
+      <w:r>
+        <w:rPr>
+          <w:rFonts w:ascii="Times New Roman" w:hAnsi="Times New Roman" w:cs="Times New Roman"/>
+          <w:sz w:val="24"/>
+          <w:szCs w:val="24"/>
+        </w:rPr>
+        <w:t>Despite its importance to the sport of college football, there have been few known attempts to describe or model the selection criteria of the Heisman trophy.</w:t>
+      </w:r>
+      <w:r>
+        <w:rPr>
+          <w:rFonts w:ascii="Times New Roman" w:hAnsi="Times New Roman" w:cs="Times New Roman"/>
+          <w:sz w:val="24"/>
+          <w:szCs w:val="24"/>
+        </w:rPr>
+        <w:t xml:space="preserve"> In this paper I explore notable candidates from three different positions over the past seventeen years of voting. My main goals are first to determine if the selection for the Heisman trophy is driven by empirical factors like passing yards or year in school and further to determine if these empirical factors are within the control of a given player—is the trophy “fair”? I will further explore this question by using unsupervised and supervised machine learning techniques. </w:t>
+      </w:r>
+      <w:r>
+        <w:rPr>
+          <w:rFonts w:ascii="Times New Roman" w:hAnsi="Times New Roman" w:cs="Times New Roman"/>
+          <w:sz w:val="24"/>
+          <w:szCs w:val="24"/>
+        </w:rPr>
+        <w:t>If the Heisman is interpretable, t</w:t>
+      </w:r>
+      <w:r>
+        <w:rPr>
+          <w:rFonts w:ascii="Times New Roman" w:hAnsi="Times New Roman" w:cs="Times New Roman"/>
+          <w:sz w:val="24"/>
+          <w:szCs w:val="24"/>
+        </w:rPr>
+        <w:t>he second goal of this paper is to approximate Kenny Pickett’s chances of winning the 2021 Heisman trophy.</w:t>
+      </w:r>
+      <w:r>
+        <w:rPr>
+          <w:rFonts w:ascii="Times New Roman" w:hAnsi="Times New Roman" w:cs="Times New Roman"/>
+          <w:sz w:val="24"/>
+          <w:szCs w:val="24"/>
+        </w:rPr>
+        <w:t xml:space="preserve"> I find that neither 1</w:t>
+      </w:r>
+      <w:r>
+        <w:rPr>
+          <w:rFonts w:ascii="Times New Roman" w:hAnsi="Times New Roman" w:cs="Times New Roman"/>
+          <w:sz w:val="24"/>
+          <w:szCs w:val="24"/>
+          <w:vertAlign w:val="superscript"/>
+        </w:rPr>
+        <w:t>st</w:t>
+      </w:r>
+      <w:r>
+        <w:rPr>
+          <w:rFonts w:ascii="Times New Roman" w:hAnsi="Times New Roman" w:cs="Times New Roman"/>
+          <w:sz w:val="24"/>
+          <w:szCs w:val="24"/>
+        </w:rPr>
+        <w:t xml:space="preserve"> place votes nor total vote shares are even moderately correlated with basic player statistics and thus modeling techniques proved unfruitful.</w:t>
+      </w:r>
+      <w:r>
+        <w:rPr>
+          <w:rFonts w:ascii="Times New Roman" w:hAnsi="Times New Roman" w:cs="Times New Roman"/>
+          <w:sz w:val="24"/>
+          <w:szCs w:val="24"/>
+        </w:rPr>
+        <w:t xml:space="preserve"> Current data sources for creating Heisman models may be lacking, and thus more creative models need be explored.</w:t>
+      </w:r>
+    </w:p>
+    <w:p>
+      <w:pPr>
+        <w:jc w:val="both"/>
+        <w:rPr>
+          <w:rFonts w:ascii="Times New Roman" w:hAnsi="Times New Roman" w:cs="Times New Roman"/>
+          <w:sz w:val="24"/>
+          <w:szCs w:val="24"/>
+        </w:rPr>
+      </w:pPr>
+    </w:p>
+    <w:p>
+      <w:pPr>
+        <w:jc w:val="both"/>
+        <w:rPr>
+          <w:rFonts w:ascii="Times New Roman" w:hAnsi="Times New Roman" w:cs="Times New Roman"/>
+          <w:b/>
+          <w:bCs/>
+          <w:sz w:val="24"/>
+          <w:szCs w:val="24"/>
+        </w:rPr>
+      </w:pPr>
+      <w:r>
+        <w:rPr>
+          <w:rFonts w:ascii="Times New Roman" w:hAnsi="Times New Roman" w:cs="Times New Roman"/>
+          <w:b/>
+          <w:bCs/>
           <w:sz w:val="24"/>
           <w:szCs w:val="24"/>
         </w:rPr>
@@ -129,29 +235,83 @@
           <w:szCs w:val="24"/>
         </w:rPr>
       </w:pPr>
-    </w:p>
-    <w:p>
-      <w:pPr>
-        <w:jc w:val="both"/>
-        <w:rPr>
-          <w:rFonts w:ascii="Times New Roman" w:hAnsi="Times New Roman" w:cs="Times New Roman"/>
-          <w:sz w:val="24"/>
-          <w:szCs w:val="24"/>
-        </w:rPr>
-      </w:pPr>
-    </w:p>
-    <w:p>
-      <w:pPr>
-        <w:jc w:val="both"/>
-        <w:rPr>
-          <w:rFonts w:ascii="Times New Roman" w:hAnsi="Times New Roman" w:cs="Times New Roman"/>
-          <w:sz w:val="24"/>
-          <w:szCs w:val="24"/>
-        </w:rPr>
-      </w:pPr>
-      <w:r>
-        <w:rPr>
-          <w:rFonts w:ascii="Times New Roman" w:hAnsi="Times New Roman" w:cs="Times New Roman"/>
+      <w:r>
+        <w:rPr>
+          <w:rFonts w:ascii="Times New Roman" w:hAnsi="Times New Roman" w:cs="Times New Roman"/>
+          <w:sz w:val="24"/>
+          <w:szCs w:val="24"/>
+        </w:rPr>
+        <w:t>The Heisman Memorial trophy is awarded annually to the most outstanding player in college football.</w:t>
+      </w:r>
+      <w:r>
+        <w:rPr>
+          <w:rFonts w:ascii="Times New Roman" w:hAnsi="Times New Roman" w:cs="Times New Roman"/>
+          <w:sz w:val="24"/>
+          <w:szCs w:val="24"/>
+        </w:rPr>
+        <w:t xml:space="preserve"> Notably, the Heisman trophy is not awarded to the most valuable player in football—in fact, many Heisman winners like Robert Griffin III and Johnny Manziel do not find success as professional football players. Additionally, like the college football and basketball playoffs, the trophy is awarded based on a selection of a committee. The committee is comprised of sports journalists, previous winners, and even a fan vote. </w:t>
+      </w:r>
+    </w:p>
+    <w:p>
+      <w:pPr>
+        <w:jc w:val="both"/>
+        <w:rPr>
+          <w:rFonts w:ascii="Times New Roman" w:hAnsi="Times New Roman" w:cs="Times New Roman"/>
+          <w:sz w:val="24"/>
+          <w:szCs w:val="24"/>
+        </w:rPr>
+      </w:pPr>
+      <w:r>
+        <w:rPr>
+          <w:rFonts w:ascii="Times New Roman" w:hAnsi="Times New Roman" w:cs="Times New Roman"/>
+          <w:sz w:val="24"/>
+          <w:szCs w:val="24"/>
+        </w:rPr>
+        <w:t>Due to the peculiar nature of the award, it is obvious to wonder whether the Heisman award is based on empirical factors like passing yards or whether it is a rather opaque selection process that is subject to similar bias and controversy that plagues the college football playoff selection process.</w:t>
+      </w:r>
+      <w:r>
+        <w:rPr>
+          <w:rFonts w:ascii="Times New Roman" w:hAnsi="Times New Roman" w:cs="Times New Roman"/>
+          <w:sz w:val="24"/>
+          <w:szCs w:val="24"/>
+        </w:rPr>
+        <w:t xml:space="preserve"> To determine the answer to this question I attempt to model the Heisman </w:t>
+      </w:r>
+      <w:r>
+        <w:rPr>
+          <w:rFonts w:ascii="Times New Roman" w:hAnsi="Times New Roman" w:cs="Times New Roman"/>
+          <w:sz w:val="24"/>
+          <w:szCs w:val="24"/>
+        </w:rPr>
+        <w:t>award over the past 17 years, with the goal of creating a model that productively model players in the 2021 Heisman race like Kenny Pickett of the University of Pittsburgh.</w:t>
+      </w:r>
+    </w:p>
+    <w:p>
+      <w:pPr>
+        <w:jc w:val="both"/>
+        <w:rPr>
+          <w:rFonts w:ascii="Times New Roman" w:hAnsi="Times New Roman" w:cs="Times New Roman"/>
+          <w:sz w:val="24"/>
+          <w:szCs w:val="24"/>
+        </w:rPr>
+      </w:pPr>
+    </w:p>
+    <w:p>
+      <w:pPr>
+        <w:jc w:val="both"/>
+        <w:rPr>
+          <w:rFonts w:ascii="Times New Roman" w:hAnsi="Times New Roman" w:cs="Times New Roman"/>
+          <w:b/>
+          <w:bCs/>
+          <w:sz w:val="24"/>
+          <w:szCs w:val="24"/>
+        </w:rPr>
+      </w:pPr>
+      <w:r>
+        <w:rPr>
+          <w:rFonts w:ascii="Times New Roman" w:hAnsi="Times New Roman" w:cs="Times New Roman"/>
+          <w:b/>
+          <w:bCs/>
           <w:sz w:val="24"/>
           <w:szCs w:val="24"/>
         </w:rPr>
@@ -167,95 +327,2331 @@
           <w:szCs w:val="24"/>
         </w:rPr>
       </w:pPr>
-    </w:p>
-    <w:p>
-      <w:pPr>
-        <w:jc w:val="both"/>
-        <w:rPr>
-          <w:rFonts w:ascii="Times New Roman" w:hAnsi="Times New Roman" w:cs="Times New Roman"/>
-          <w:sz w:val="24"/>
-          <w:szCs w:val="24"/>
-        </w:rPr>
-      </w:pPr>
-    </w:p>
-    <w:p>
-      <w:pPr>
-        <w:jc w:val="both"/>
-        <w:rPr>
-          <w:rFonts w:ascii="Times New Roman" w:hAnsi="Times New Roman" w:cs="Times New Roman"/>
-          <w:sz w:val="24"/>
-          <w:szCs w:val="24"/>
-        </w:rPr>
-      </w:pPr>
-      <w:r>
-        <w:rPr>
-          <w:rFonts w:ascii="Times New Roman" w:hAnsi="Times New Roman" w:cs="Times New Roman"/>
+      <w:r>
+        <w:rPr>
+          <w:rFonts w:ascii="Times New Roman" w:hAnsi="Times New Roman" w:cs="Times New Roman"/>
+          <w:sz w:val="24"/>
+          <w:szCs w:val="24"/>
+        </w:rPr>
+        <w:t xml:space="preserve">The data I use to model the race comes from two main sources. First, I used data from the College Football Database (CFBD) that describes the season stats of a given player as well as how well that player’s team performed. </w:t>
+      </w:r>
+      <w:r>
+        <w:rPr>
+          <w:rFonts w:ascii="Times New Roman" w:hAnsi="Times New Roman" w:cs="Times New Roman"/>
+          <w:sz w:val="24"/>
+          <w:szCs w:val="24"/>
+        </w:rPr>
+        <w:t xml:space="preserve">I accessed this data through the Python API made available by </w:t>
+      </w:r>
+      <w:r>
+        <w:rPr>
+          <w:rFonts w:ascii="Times New Roman" w:hAnsi="Times New Roman" w:cs="Times New Roman"/>
+          <w:sz w:val="24"/>
+          <w:szCs w:val="24"/>
+        </w:rPr>
+        <w:lastRenderedPageBreak/>
+        <w:t xml:space="preserve">CFBD. </w:t>
+      </w:r>
+      <w:r>
+        <w:rPr>
+          <w:rFonts w:ascii="Times New Roman" w:hAnsi="Times New Roman" w:cs="Times New Roman"/>
+          <w:sz w:val="24"/>
+          <w:szCs w:val="24"/>
+        </w:rPr>
+        <w:t>Second, I gathered Heisman vote data for the past 22 years from Sports Reference</w:t>
+      </w:r>
+      <w:r>
+        <w:rPr>
+          <w:rFonts w:ascii="Times New Roman" w:hAnsi="Times New Roman" w:cs="Times New Roman"/>
+          <w:sz w:val="24"/>
+          <w:szCs w:val="24"/>
+        </w:rPr>
+        <w:t xml:space="preserve"> in the form of a .csv file for each year of voting. I then manually merged these files together to create one file containing votes for all years.</w:t>
+      </w:r>
+      <w:r>
+        <w:rPr>
+          <w:rFonts w:ascii="Times New Roman" w:hAnsi="Times New Roman" w:cs="Times New Roman"/>
+          <w:sz w:val="24"/>
+          <w:szCs w:val="24"/>
+        </w:rPr>
+        <w:t xml:space="preserve"> It is worth noting that Sports Reference only tracks the </w:t>
+      </w:r>
+      <w:r>
+        <w:rPr>
+          <w:rFonts w:ascii="Times New Roman" w:hAnsi="Times New Roman" w:cs="Times New Roman"/>
+          <w:sz w:val="24"/>
+          <w:szCs w:val="24"/>
+        </w:rPr>
+        <w:t>10</w:t>
+      </w:r>
+      <w:r>
+        <w:rPr>
+          <w:rFonts w:ascii="Times New Roman" w:hAnsi="Times New Roman" w:cs="Times New Roman"/>
+          <w:sz w:val="24"/>
+          <w:szCs w:val="24"/>
+        </w:rPr>
+        <w:t xml:space="preserve"> highest scoring candidates in the race in terms of vote-points—a score that is created by weighing 1</w:t>
+      </w:r>
+      <w:r>
+        <w:rPr>
+          <w:rFonts w:ascii="Times New Roman" w:hAnsi="Times New Roman" w:cs="Times New Roman"/>
+          <w:sz w:val="24"/>
+          <w:szCs w:val="24"/>
+          <w:vertAlign w:val="superscript"/>
+        </w:rPr>
+        <w:t>st</w:t>
+      </w:r>
+      <w:r>
+        <w:rPr>
+          <w:rFonts w:ascii="Times New Roman" w:hAnsi="Times New Roman" w:cs="Times New Roman"/>
+          <w:sz w:val="24"/>
+          <w:szCs w:val="24"/>
+        </w:rPr>
+        <w:t xml:space="preserve"> votes as 3 points, 2</w:t>
+      </w:r>
+      <w:r>
+        <w:rPr>
+          <w:rFonts w:ascii="Times New Roman" w:hAnsi="Times New Roman" w:cs="Times New Roman"/>
+          <w:sz w:val="24"/>
+          <w:szCs w:val="24"/>
+          <w:vertAlign w:val="superscript"/>
+        </w:rPr>
+        <w:t>nd</w:t>
+      </w:r>
+      <w:r>
+        <w:rPr>
+          <w:rFonts w:ascii="Times New Roman" w:hAnsi="Times New Roman" w:cs="Times New Roman"/>
+          <w:sz w:val="24"/>
+          <w:szCs w:val="24"/>
+        </w:rPr>
+        <w:t xml:space="preserve"> votes as 2 points, and 3</w:t>
+      </w:r>
+      <w:r>
+        <w:rPr>
+          <w:rFonts w:ascii="Times New Roman" w:hAnsi="Times New Roman" w:cs="Times New Roman"/>
+          <w:sz w:val="24"/>
+          <w:szCs w:val="24"/>
+          <w:vertAlign w:val="superscript"/>
+        </w:rPr>
+        <w:t>rd</w:t>
+      </w:r>
+      <w:r>
+        <w:rPr>
+          <w:rFonts w:ascii="Times New Roman" w:hAnsi="Times New Roman" w:cs="Times New Roman"/>
+          <w:sz w:val="24"/>
+          <w:szCs w:val="24"/>
+        </w:rPr>
+        <w:t xml:space="preserve"> votes as 1 point.</w:t>
+      </w:r>
+      <w:r>
+        <w:rPr>
+          <w:rFonts w:ascii="Times New Roman" w:hAnsi="Times New Roman" w:cs="Times New Roman"/>
+          <w:sz w:val="24"/>
+          <w:szCs w:val="24"/>
+        </w:rPr>
+        <w:t xml:space="preserve"> However, typically the 10</w:t>
+      </w:r>
+      <w:r>
+        <w:rPr>
+          <w:rFonts w:ascii="Times New Roman" w:hAnsi="Times New Roman" w:cs="Times New Roman"/>
+          <w:sz w:val="24"/>
+          <w:szCs w:val="24"/>
+          <w:vertAlign w:val="superscript"/>
+        </w:rPr>
+        <w:t>th</w:t>
+      </w:r>
+      <w:r>
+        <w:rPr>
+          <w:rFonts w:ascii="Times New Roman" w:hAnsi="Times New Roman" w:cs="Times New Roman"/>
+          <w:sz w:val="24"/>
+          <w:szCs w:val="24"/>
+        </w:rPr>
+        <w:t xml:space="preserve"> place finisher has around 25 points which is less than 1% of total votes.</w:t>
+      </w:r>
+      <w:r>
+        <w:rPr>
+          <w:rFonts w:ascii="Times New Roman" w:hAnsi="Times New Roman" w:cs="Times New Roman"/>
+          <w:sz w:val="24"/>
+          <w:szCs w:val="24"/>
+        </w:rPr>
+        <w:t xml:space="preserve"> </w:t>
+      </w:r>
+    </w:p>
+    <w:p>
+      <w:pPr>
+        <w:jc w:val="both"/>
+        <w:rPr>
+          <w:rFonts w:ascii="Times New Roman" w:hAnsi="Times New Roman" w:cs="Times New Roman"/>
+          <w:sz w:val="24"/>
+          <w:szCs w:val="24"/>
+        </w:rPr>
+      </w:pPr>
+      <w:r>
+        <w:rPr>
+          <w:rFonts w:ascii="Times New Roman" w:hAnsi="Times New Roman" w:cs="Times New Roman"/>
+          <w:sz w:val="24"/>
+          <w:szCs w:val="24"/>
+        </w:rPr>
+        <w:t xml:space="preserve">To process the data, I used </w:t>
+      </w:r>
+      <w:r>
+        <w:rPr>
+          <w:rFonts w:ascii="Times New Roman" w:hAnsi="Times New Roman" w:cs="Times New Roman"/>
+          <w:sz w:val="24"/>
+          <w:szCs w:val="24"/>
+        </w:rPr>
+        <w:t>Python and its assorted data science libraries including Pandas, Scikit Learn, and Matplotlib. All of my code was written in Jupyter Notebook format in order to optimize readability.</w:t>
+      </w:r>
+    </w:p>
+    <w:p>
+      <w:pPr>
+        <w:jc w:val="both"/>
+        <w:rPr>
+          <w:rFonts w:ascii="Times New Roman" w:hAnsi="Times New Roman" w:cs="Times New Roman"/>
+          <w:sz w:val="24"/>
+          <w:szCs w:val="24"/>
+        </w:rPr>
+      </w:pPr>
+      <w:r>
+        <w:rPr>
+          <w:rFonts w:ascii="Times New Roman" w:hAnsi="Times New Roman" w:cs="Times New Roman"/>
+          <w:sz w:val="24"/>
+          <w:szCs w:val="24"/>
+        </w:rPr>
+        <w:t>Although CFBD’s excellent Python API alleviated much of the data engineering involved in this project, there were still a few tasks I needed to accomplish. More menial tasks included creating .csv files from the Sports Reference tables, reformatting player names from Sports Reference, and merging CFBD and Sports Reference data. To complete the final task of compiling one source of vote, player, and team stats I iterated through the Sports Reference Heisman candidates and queried relevant statistics from the CFBD API.</w:t>
+      </w:r>
+      <w:r>
+        <w:rPr>
+          <w:rFonts w:ascii="Times New Roman" w:hAnsi="Times New Roman" w:cs="Times New Roman"/>
+          <w:sz w:val="24"/>
+          <w:szCs w:val="24"/>
+        </w:rPr>
+        <w:t xml:space="preserve"> After collecting the statistics in a set of dictionaries, I created a set of Pandas </w:t>
+      </w:r>
+      <w:r>
+        <w:rPr>
+          <w:rFonts w:ascii="Times New Roman" w:hAnsi="Times New Roman" w:cs="Times New Roman"/>
+          <w:sz w:val="24"/>
+          <w:szCs w:val="24"/>
+        </w:rPr>
+        <w:t>d</w:t>
+      </w:r>
+      <w:r>
+        <w:rPr>
+          <w:rFonts w:ascii="Times New Roman" w:hAnsi="Times New Roman" w:cs="Times New Roman"/>
+          <w:sz w:val="24"/>
+          <w:szCs w:val="24"/>
+        </w:rPr>
+        <w:t>ata</w:t>
+      </w:r>
+      <w:r>
+        <w:rPr>
+          <w:rFonts w:ascii="Times New Roman" w:hAnsi="Times New Roman" w:cs="Times New Roman"/>
+          <w:sz w:val="24"/>
+          <w:szCs w:val="24"/>
+        </w:rPr>
+        <w:t xml:space="preserve"> f</w:t>
+      </w:r>
+      <w:r>
+        <w:rPr>
+          <w:rFonts w:ascii="Times New Roman" w:hAnsi="Times New Roman" w:cs="Times New Roman"/>
+          <w:sz w:val="24"/>
+          <w:szCs w:val="24"/>
+        </w:rPr>
+        <w:t>rames which I later coalesced into a quarterback dataset and a running back and receiver dataset.</w:t>
+      </w:r>
+      <w:r>
+        <w:rPr>
+          <w:rFonts w:ascii="Times New Roman" w:hAnsi="Times New Roman" w:cs="Times New Roman"/>
+          <w:sz w:val="24"/>
+          <w:szCs w:val="24"/>
+        </w:rPr>
+        <w:t xml:space="preserve"> </w:t>
+      </w:r>
+      <w:r>
+        <w:rPr>
+          <w:rFonts w:ascii="Times New Roman" w:hAnsi="Times New Roman" w:cs="Times New Roman"/>
+          <w:sz w:val="24"/>
+          <w:szCs w:val="24"/>
+        </w:rPr>
+        <w:t xml:space="preserve">For quarterbacks, I included passing and rushing statistics; for running backs and receivers I included rushing and receiving statistics. </w:t>
+      </w:r>
+      <w:r>
+        <w:rPr>
+          <w:rFonts w:ascii="Times New Roman" w:hAnsi="Times New Roman" w:cs="Times New Roman"/>
+          <w:sz w:val="24"/>
+          <w:szCs w:val="24"/>
+        </w:rPr>
+        <w:t xml:space="preserve">I will further discuss why my research was limited to these three positions in subsequent sections. </w:t>
+      </w:r>
+      <w:r>
+        <w:rPr>
+          <w:rFonts w:ascii="Times New Roman" w:hAnsi="Times New Roman" w:cs="Times New Roman"/>
+          <w:sz w:val="24"/>
+          <w:szCs w:val="24"/>
+        </w:rPr>
+        <w:t xml:space="preserve">I did not include fumbles for any position due to </w:t>
+      </w:r>
+      <w:r>
+        <w:rPr>
+          <w:rFonts w:ascii="Times New Roman" w:hAnsi="Times New Roman" w:cs="Times New Roman"/>
+          <w:sz w:val="24"/>
+          <w:szCs w:val="24"/>
+        </w:rPr>
+        <w:t>data verification issues from CFBD, though this may be a relevant factor in evaluating running backs as candidates for the award.</w:t>
+      </w:r>
+      <w:r>
+        <w:rPr>
+          <w:rFonts w:ascii="Times New Roman" w:hAnsi="Times New Roman" w:cs="Times New Roman"/>
+          <w:sz w:val="24"/>
+          <w:szCs w:val="24"/>
+        </w:rPr>
+        <w:t xml:space="preserve"> I limited my research </w:t>
+      </w:r>
+      <w:r>
+        <w:rPr>
+          <w:rFonts w:ascii="Times New Roman" w:hAnsi="Times New Roman" w:cs="Times New Roman"/>
+          <w:sz w:val="24"/>
+          <w:szCs w:val="24"/>
+        </w:rPr>
+        <w:t>to the span of 2004-2020 because CFBD stops tracking individual statistics before 2004.</w:t>
+      </w:r>
+      <w:r>
+        <w:rPr>
+          <w:rFonts w:ascii="Times New Roman" w:hAnsi="Times New Roman" w:cs="Times New Roman"/>
+          <w:sz w:val="24"/>
+          <w:szCs w:val="24"/>
+        </w:rPr>
+        <w:t xml:space="preserve"> Within these limitations, my dataset is comprised of 89 quarterbacks, 53 running backs, and 12 receivers.</w:t>
+      </w:r>
+    </w:p>
+    <w:p>
+      <w:pPr>
+        <w:jc w:val="both"/>
+        <w:rPr>
+          <w:rFonts w:ascii="Times New Roman" w:hAnsi="Times New Roman" w:cs="Times New Roman"/>
+          <w:sz w:val="24"/>
+          <w:szCs w:val="24"/>
+        </w:rPr>
+      </w:pPr>
+    </w:p>
+    <w:p>
+      <w:pPr>
+        <w:jc w:val="both"/>
+        <w:rPr>
+          <w:rFonts w:ascii="Times New Roman" w:hAnsi="Times New Roman" w:cs="Times New Roman"/>
+          <w:b/>
+          <w:bCs/>
+          <w:sz w:val="24"/>
+          <w:szCs w:val="24"/>
+        </w:rPr>
+      </w:pPr>
+      <w:r>
+        <w:rPr>
+          <w:rFonts w:ascii="Times New Roman" w:hAnsi="Times New Roman" w:cs="Times New Roman"/>
+          <w:b/>
+          <w:bCs/>
           <w:sz w:val="24"/>
           <w:szCs w:val="24"/>
         </w:rPr>
         <w:t>RESULTS:</w:t>
       </w:r>
-    </w:p>
-    <w:p>
-      <w:pPr>
-        <w:jc w:val="both"/>
-        <w:rPr>
-          <w:rFonts w:ascii="Times New Roman" w:hAnsi="Times New Roman" w:cs="Times New Roman"/>
-          <w:sz w:val="24"/>
-          <w:szCs w:val="24"/>
-        </w:rPr>
-      </w:pPr>
-      <w:r>
-        <w:rPr>
-          <w:rFonts w:ascii="Times New Roman" w:hAnsi="Times New Roman" w:cs="Times New Roman"/>
-          <w:sz w:val="24"/>
-          <w:szCs w:val="24"/>
-        </w:rPr>
-        <w:tab/>
-        <w:t>EDA</w:t>
-      </w:r>
-    </w:p>
-    <w:p>
-      <w:pPr>
-        <w:jc w:val="both"/>
-        <w:rPr>
-          <w:rFonts w:ascii="Times New Roman" w:hAnsi="Times New Roman" w:cs="Times New Roman"/>
-          <w:sz w:val="24"/>
-          <w:szCs w:val="24"/>
-        </w:rPr>
-      </w:pPr>
-      <w:r>
-        <w:rPr>
-          <w:rFonts w:ascii="Times New Roman" w:hAnsi="Times New Roman" w:cs="Times New Roman"/>
-          <w:sz w:val="24"/>
-          <w:szCs w:val="24"/>
-        </w:rPr>
-        <w:tab/>
-        <w:t>MODELS</w:t>
-      </w:r>
-    </w:p>
-    <w:p>
-      <w:pPr>
-        <w:jc w:val="both"/>
-        <w:rPr>
-          <w:rFonts w:ascii="Times New Roman" w:hAnsi="Times New Roman" w:cs="Times New Roman"/>
-          <w:sz w:val="24"/>
-          <w:szCs w:val="24"/>
-        </w:rPr>
-      </w:pPr>
-    </w:p>
-    <w:p>
-      <w:pPr>
-        <w:jc w:val="both"/>
-        <w:rPr>
-          <w:rFonts w:ascii="Times New Roman" w:hAnsi="Times New Roman" w:cs="Times New Roman"/>
-          <w:sz w:val="24"/>
-          <w:szCs w:val="24"/>
-        </w:rPr>
-      </w:pPr>
-      <w:r>
-        <w:rPr>
-          <w:rFonts w:ascii="Times New Roman" w:hAnsi="Times New Roman" w:cs="Times New Roman"/>
+      <w:r>
+        <w:rPr>
+          <w:rFonts w:ascii="Times New Roman" w:hAnsi="Times New Roman" w:cs="Times New Roman"/>
+          <w:b/>
+          <w:bCs/>
+          <w:sz w:val="24"/>
+          <w:szCs w:val="24"/>
+        </w:rPr>
+        <w:t xml:space="preserve"> </w:t>
+      </w:r>
+    </w:p>
+    <w:p>
+      <w:pPr>
+        <w:jc w:val="both"/>
+        <w:rPr>
+          <w:rFonts w:ascii="Times New Roman" w:hAnsi="Times New Roman" w:cs="Times New Roman"/>
+          <w:i/>
+          <w:iCs/>
+          <w:sz w:val="24"/>
+          <w:szCs w:val="24"/>
+        </w:rPr>
+      </w:pPr>
+      <w:r>
+        <w:rPr>
+          <w:rFonts w:ascii="Times New Roman" w:hAnsi="Times New Roman" w:cs="Times New Roman"/>
+          <w:i/>
+          <w:iCs/>
+          <w:sz w:val="24"/>
+          <w:szCs w:val="24"/>
+        </w:rPr>
+        <w:t>Exploratory Data Analysis:</w:t>
+      </w:r>
+    </w:p>
+    <w:p>
+      <w:pPr>
+        <w:jc w:val="both"/>
+        <w:rPr>
+          <w:rFonts w:ascii="Times New Roman" w:hAnsi="Times New Roman" w:cs="Times New Roman"/>
+          <w:sz w:val="24"/>
+          <w:szCs w:val="24"/>
+        </w:rPr>
+      </w:pPr>
+      <w:r>
+        <w:rPr>
+          <w:rFonts w:ascii="Times New Roman" w:hAnsi="Times New Roman" w:cs="Times New Roman"/>
+          <w:sz w:val="24"/>
+          <w:szCs w:val="24"/>
+        </w:rPr>
+        <w:t>In our exploratory phase, we summarized two possible response variables synchronically and diachronically, five extrapositional predictors, and various position-specific predictors.</w:t>
+      </w:r>
+    </w:p>
+    <w:p>
+      <w:pPr>
+        <w:jc w:val="both"/>
+        <w:rPr>
+          <w:rFonts w:ascii="Times New Roman" w:hAnsi="Times New Roman" w:cs="Times New Roman"/>
+          <w:sz w:val="24"/>
+          <w:szCs w:val="24"/>
+        </w:rPr>
+      </w:pPr>
+    </w:p>
+    <w:p>
+      <w:pPr>
+        <w:jc w:val="both"/>
+        <w:rPr>
+          <w:rFonts w:ascii="Times New Roman" w:hAnsi="Times New Roman" w:cs="Times New Roman"/>
+          <w:sz w:val="24"/>
+          <w:szCs w:val="24"/>
+        </w:rPr>
+      </w:pPr>
+      <w:r>
+        <w:rPr>
+          <w:rFonts w:ascii="Times New Roman" w:hAnsi="Times New Roman" w:cs="Times New Roman"/>
+          <w:sz w:val="24"/>
+          <w:szCs w:val="24"/>
+        </w:rPr>
+        <w:t>Share of 1</w:t>
+      </w:r>
+      <w:r>
+        <w:rPr>
+          <w:rFonts w:ascii="Times New Roman" w:hAnsi="Times New Roman" w:cs="Times New Roman"/>
+          <w:sz w:val="24"/>
+          <w:szCs w:val="24"/>
+          <w:vertAlign w:val="superscript"/>
+        </w:rPr>
+        <w:t>st</w:t>
+      </w:r>
+      <w:r>
+        <w:rPr>
+          <w:rFonts w:ascii="Times New Roman" w:hAnsi="Times New Roman" w:cs="Times New Roman"/>
+          <w:sz w:val="24"/>
+          <w:szCs w:val="24"/>
+        </w:rPr>
+        <w:t xml:space="preserve"> Place Votes and Total Points:</w:t>
+      </w:r>
+    </w:p>
+    <w:p>
+      <w:pPr>
+        <w:jc w:val="center"/>
+        <w:rPr>
+          <w:rFonts w:ascii="Times New Roman" w:hAnsi="Times New Roman" w:cs="Times New Roman"/>
+          <w:sz w:val="24"/>
+          <w:szCs w:val="24"/>
+        </w:rPr>
+      </w:pPr>
+      <w:r>
+        <w:rPr>
+          <w:rFonts w:ascii="Times New Roman" w:hAnsi="Times New Roman" w:cs="Times New Roman"/>
+          <w:noProof/>
+          <w:sz w:val="24"/>
+          <w:szCs w:val="24"/>
+        </w:rPr>
+        <w:drawing>
+          <wp:inline distT="0" distB="0" distL="0" distR="0" wp14:anchorId="24D2014E" wp14:editId="48C7FB24">
+            <wp:extent cx="1920240" cy="1280160"/>
+            <wp:effectExtent l="0" t="0" r="3810" b="0"/>
+            <wp:docPr id="19" name="Picture 19" descr="Chart, histogram&#10;&#10;Description automatically generated"/>
+            <wp:cNvGraphicFramePr>
+              <a:graphicFrameLocks xmlns:a="http://schemas.openxmlformats.org/drawingml/2006/main" noChangeAspect="1"/>
+            </wp:cNvGraphicFramePr>
+            <a:graphic xmlns:a="http://schemas.openxmlformats.org/drawingml/2006/main">
+              <a:graphicData uri="http://schemas.openxmlformats.org/drawingml/2006/picture">
+                <pic:pic xmlns:pic="http://schemas.openxmlformats.org/drawingml/2006/picture">
+                  <pic:nvPicPr>
+                    <pic:cNvPr id="19" name="Picture 19" descr="Chart, histogram&#10;&#10;Description automatically generated"/>
+                    <pic:cNvPicPr/>
+                  </pic:nvPicPr>
+                  <pic:blipFill>
+                    <a:blip r:embed="rId5">
+                      <a:extLst>
+                        <a:ext uri="{28A0092B-C50C-407E-A947-70E740481C1C}">
+                          <a14:useLocalDpi xmlns:a14="http://schemas.microsoft.com/office/drawing/2010/main" val="0"/>
+                        </a:ext>
+                      </a:extLst>
+                    </a:blip>
+                    <a:stretch>
+                      <a:fillRect/>
+                    </a:stretch>
+                  </pic:blipFill>
+                  <pic:spPr>
+                    <a:xfrm>
+                      <a:off x="0" y="0"/>
+                      <a:ext cx="1920240" cy="1280160"/>
+                    </a:xfrm>
+                    <a:prstGeom prst="rect">
+                      <a:avLst/>
+                    </a:prstGeom>
+                  </pic:spPr>
+                </pic:pic>
+              </a:graphicData>
+            </a:graphic>
+          </wp:inline>
+        </w:drawing>
+      </w:r>
+      <w:r>
+        <w:rPr>
+          <w:rFonts w:ascii="Times New Roman" w:hAnsi="Times New Roman" w:cs="Times New Roman"/>
+          <w:noProof/>
+          <w:sz w:val="24"/>
+          <w:szCs w:val="24"/>
+        </w:rPr>
+        <w:drawing>
+          <wp:inline distT="0" distB="0" distL="0" distR="0" wp14:anchorId="02347DCB" wp14:editId="0924BFC4">
+            <wp:extent cx="1920240" cy="1280160"/>
+            <wp:effectExtent l="0" t="0" r="3810" b="0"/>
+            <wp:docPr id="20" name="Picture 20" descr="Chart, scatter chart&#10;&#10;Description automatically generated"/>
+            <wp:cNvGraphicFramePr>
+              <a:graphicFrameLocks xmlns:a="http://schemas.openxmlformats.org/drawingml/2006/main" noChangeAspect="1"/>
+            </wp:cNvGraphicFramePr>
+            <a:graphic xmlns:a="http://schemas.openxmlformats.org/drawingml/2006/main">
+              <a:graphicData uri="http://schemas.openxmlformats.org/drawingml/2006/picture">
+                <pic:pic xmlns:pic="http://schemas.openxmlformats.org/drawingml/2006/picture">
+                  <pic:nvPicPr>
+                    <pic:cNvPr id="20" name="Picture 20" descr="Chart, scatter chart&#10;&#10;Description automatically generated"/>
+                    <pic:cNvPicPr/>
+                  </pic:nvPicPr>
+                  <pic:blipFill>
+                    <a:blip r:embed="rId6">
+                      <a:extLst>
+                        <a:ext uri="{28A0092B-C50C-407E-A947-70E740481C1C}">
+                          <a14:useLocalDpi xmlns:a14="http://schemas.microsoft.com/office/drawing/2010/main" val="0"/>
+                        </a:ext>
+                      </a:extLst>
+                    </a:blip>
+                    <a:stretch>
+                      <a:fillRect/>
+                    </a:stretch>
+                  </pic:blipFill>
+                  <pic:spPr>
+                    <a:xfrm>
+                      <a:off x="0" y="0"/>
+                      <a:ext cx="1920240" cy="1280160"/>
+                    </a:xfrm>
+                    <a:prstGeom prst="rect">
+                      <a:avLst/>
+                    </a:prstGeom>
+                  </pic:spPr>
+                </pic:pic>
+              </a:graphicData>
+            </a:graphic>
+          </wp:inline>
+        </w:drawing>
+      </w:r>
+      <w:r>
+        <w:rPr>
+          <w:rFonts w:ascii="Times New Roman" w:hAnsi="Times New Roman" w:cs="Times New Roman"/>
+          <w:noProof/>
+          <w:sz w:val="24"/>
+          <w:szCs w:val="24"/>
+        </w:rPr>
+        <w:drawing>
+          <wp:inline distT="0" distB="0" distL="0" distR="0" wp14:anchorId="60FBF48F" wp14:editId="23CD4B55">
+            <wp:extent cx="1920240" cy="1280160"/>
+            <wp:effectExtent l="0" t="0" r="3810" b="0"/>
+            <wp:docPr id="21" name="Picture 21" descr="Chart, histogram&#10;&#10;Description automatically generated"/>
+            <wp:cNvGraphicFramePr>
+              <a:graphicFrameLocks xmlns:a="http://schemas.openxmlformats.org/drawingml/2006/main" noChangeAspect="1"/>
+            </wp:cNvGraphicFramePr>
+            <a:graphic xmlns:a="http://schemas.openxmlformats.org/drawingml/2006/main">
+              <a:graphicData uri="http://schemas.openxmlformats.org/drawingml/2006/picture">
+                <pic:pic xmlns:pic="http://schemas.openxmlformats.org/drawingml/2006/picture">
+                  <pic:nvPicPr>
+                    <pic:cNvPr id="21" name="Picture 21" descr="Chart, histogram&#10;&#10;Description automatically generated"/>
+                    <pic:cNvPicPr/>
+                  </pic:nvPicPr>
+                  <pic:blipFill>
+                    <a:blip r:embed="rId7">
+                      <a:extLst>
+                        <a:ext uri="{28A0092B-C50C-407E-A947-70E740481C1C}">
+                          <a14:useLocalDpi xmlns:a14="http://schemas.microsoft.com/office/drawing/2010/main" val="0"/>
+                        </a:ext>
+                      </a:extLst>
+                    </a:blip>
+                    <a:stretch>
+                      <a:fillRect/>
+                    </a:stretch>
+                  </pic:blipFill>
+                  <pic:spPr>
+                    <a:xfrm>
+                      <a:off x="0" y="0"/>
+                      <a:ext cx="1920240" cy="1280160"/>
+                    </a:xfrm>
+                    <a:prstGeom prst="rect">
+                      <a:avLst/>
+                    </a:prstGeom>
+                  </pic:spPr>
+                </pic:pic>
+              </a:graphicData>
+            </a:graphic>
+          </wp:inline>
+        </w:drawing>
+      </w:r>
+    </w:p>
+    <w:p>
+      <w:pPr>
+        <w:jc w:val="both"/>
+        <w:rPr>
+          <w:rFonts w:ascii="Times New Roman" w:hAnsi="Times New Roman" w:cs="Times New Roman"/>
+          <w:sz w:val="24"/>
+          <w:szCs w:val="24"/>
+        </w:rPr>
+      </w:pPr>
+      <w:r>
+        <w:rPr>
+          <w:rFonts w:ascii="Times New Roman" w:hAnsi="Times New Roman" w:cs="Times New Roman"/>
+          <w:sz w:val="24"/>
+          <w:szCs w:val="24"/>
+        </w:rPr>
+        <w:lastRenderedPageBreak/>
+        <w:t>In modeling the Heisman race, there are two obvious candidates for a response variable—the share of the 1</w:t>
+      </w:r>
+      <w:r>
+        <w:rPr>
+          <w:rFonts w:ascii="Times New Roman" w:hAnsi="Times New Roman" w:cs="Times New Roman"/>
+          <w:sz w:val="24"/>
+          <w:szCs w:val="24"/>
+          <w:vertAlign w:val="superscript"/>
+        </w:rPr>
+        <w:t>st</w:t>
+      </w:r>
+      <w:r>
+        <w:rPr>
+          <w:rFonts w:ascii="Times New Roman" w:hAnsi="Times New Roman" w:cs="Times New Roman"/>
+          <w:sz w:val="24"/>
+          <w:szCs w:val="24"/>
+        </w:rPr>
+        <w:t xml:space="preserve"> place votes or the share of </w:t>
+      </w:r>
+      <w:r>
+        <w:rPr>
+          <w:rFonts w:ascii="Times New Roman" w:hAnsi="Times New Roman" w:cs="Times New Roman"/>
+          <w:sz w:val="24"/>
+          <w:szCs w:val="24"/>
+        </w:rPr>
+        <w:t>total points</w:t>
+      </w:r>
+      <w:r>
+        <w:rPr>
+          <w:rFonts w:ascii="Times New Roman" w:hAnsi="Times New Roman" w:cs="Times New Roman"/>
+          <w:sz w:val="24"/>
+          <w:szCs w:val="24"/>
+        </w:rPr>
+        <w:t>. The share of 1</w:t>
+      </w:r>
+      <w:r>
+        <w:rPr>
+          <w:rFonts w:ascii="Times New Roman" w:hAnsi="Times New Roman" w:cs="Times New Roman"/>
+          <w:sz w:val="24"/>
+          <w:szCs w:val="24"/>
+          <w:vertAlign w:val="superscript"/>
+        </w:rPr>
+        <w:t>st</w:t>
+      </w:r>
+      <w:r>
+        <w:rPr>
+          <w:rFonts w:ascii="Times New Roman" w:hAnsi="Times New Roman" w:cs="Times New Roman"/>
+          <w:sz w:val="24"/>
+          <w:szCs w:val="24"/>
+        </w:rPr>
+        <w:t xml:space="preserve"> place votes is a better response if one is trying to predict high-end players that could win the award outright, whereas share of total points is a response that is more representative of the entire Heisman field of candidates. </w:t>
+      </w:r>
+      <w:r>
+        <w:rPr>
+          <w:rFonts w:ascii="Times New Roman" w:hAnsi="Times New Roman" w:cs="Times New Roman"/>
+          <w:sz w:val="24"/>
+          <w:szCs w:val="24"/>
+        </w:rPr>
+        <w:t xml:space="preserve">The slight difference between these responses can be seen in the scatterplot above. </w:t>
+      </w:r>
+      <w:r>
+        <w:rPr>
+          <w:rFonts w:ascii="Times New Roman" w:hAnsi="Times New Roman" w:cs="Times New Roman"/>
+          <w:sz w:val="24"/>
+          <w:szCs w:val="24"/>
+        </w:rPr>
+        <w:t>For our purposes, share of 1</w:t>
+      </w:r>
+      <w:r>
+        <w:rPr>
+          <w:rFonts w:ascii="Times New Roman" w:hAnsi="Times New Roman" w:cs="Times New Roman"/>
+          <w:sz w:val="24"/>
+          <w:szCs w:val="24"/>
+          <w:vertAlign w:val="superscript"/>
+        </w:rPr>
+        <w:t>st</w:t>
+      </w:r>
+      <w:r>
+        <w:rPr>
+          <w:rFonts w:ascii="Times New Roman" w:hAnsi="Times New Roman" w:cs="Times New Roman"/>
+          <w:sz w:val="24"/>
+          <w:szCs w:val="24"/>
+        </w:rPr>
+        <w:t xml:space="preserve"> place votes caters to our interest more effectively.</w:t>
+      </w:r>
+    </w:p>
+    <w:p>
+      <w:pPr>
+        <w:jc w:val="both"/>
+        <w:rPr>
+          <w:rFonts w:ascii="Times New Roman" w:hAnsi="Times New Roman" w:cs="Times New Roman"/>
+          <w:sz w:val="24"/>
+          <w:szCs w:val="24"/>
+        </w:rPr>
+      </w:pPr>
+      <w:r>
+        <w:rPr>
+          <w:rFonts w:ascii="Times New Roman" w:hAnsi="Times New Roman" w:cs="Times New Roman"/>
+          <w:sz w:val="24"/>
+          <w:szCs w:val="24"/>
+        </w:rPr>
+        <w:t>Even with basic graphical exploration we find that both responses are not only not normally distributed, but they are very much right-skewed. This is the case because most often a few players get large amounts of votes, and many more players get just a few votes.</w:t>
+      </w:r>
+    </w:p>
+    <w:p>
+      <w:pPr>
+        <w:jc w:val="center"/>
+        <w:rPr>
+          <w:rFonts w:ascii="Times New Roman" w:hAnsi="Times New Roman" w:cs="Times New Roman"/>
+          <w:sz w:val="24"/>
+          <w:szCs w:val="24"/>
+        </w:rPr>
+      </w:pPr>
+      <w:r>
+        <w:rPr>
+          <w:rFonts w:ascii="Times New Roman" w:hAnsi="Times New Roman" w:cs="Times New Roman"/>
+          <w:noProof/>
+          <w:sz w:val="24"/>
+          <w:szCs w:val="24"/>
+        </w:rPr>
+        <w:drawing>
+          <wp:inline distT="0" distB="0" distL="0" distR="0" wp14:anchorId="467E2AA9" wp14:editId="07893CFF">
+            <wp:extent cx="2743200" cy="1828800"/>
+            <wp:effectExtent l="0" t="0" r="0" b="0"/>
+            <wp:docPr id="22" name="Picture 22" descr="Chart, line chart&#10;&#10;Description automatically generated"/>
+            <wp:cNvGraphicFramePr>
+              <a:graphicFrameLocks xmlns:a="http://schemas.openxmlformats.org/drawingml/2006/main" noChangeAspect="1"/>
+            </wp:cNvGraphicFramePr>
+            <a:graphic xmlns:a="http://schemas.openxmlformats.org/drawingml/2006/main">
+              <a:graphicData uri="http://schemas.openxmlformats.org/drawingml/2006/picture">
+                <pic:pic xmlns:pic="http://schemas.openxmlformats.org/drawingml/2006/picture">
+                  <pic:nvPicPr>
+                    <pic:cNvPr id="22" name="Picture 22" descr="Chart, line chart&#10;&#10;Description automatically generated"/>
+                    <pic:cNvPicPr/>
+                  </pic:nvPicPr>
+                  <pic:blipFill>
+                    <a:blip r:embed="rId8">
+                      <a:extLst>
+                        <a:ext uri="{28A0092B-C50C-407E-A947-70E740481C1C}">
+                          <a14:useLocalDpi xmlns:a14="http://schemas.microsoft.com/office/drawing/2010/main" val="0"/>
+                        </a:ext>
+                      </a:extLst>
+                    </a:blip>
+                    <a:stretch>
+                      <a:fillRect/>
+                    </a:stretch>
+                  </pic:blipFill>
+                  <pic:spPr>
+                    <a:xfrm>
+                      <a:off x="0" y="0"/>
+                      <a:ext cx="2743200" cy="1828800"/>
+                    </a:xfrm>
+                    <a:prstGeom prst="rect">
+                      <a:avLst/>
+                    </a:prstGeom>
+                  </pic:spPr>
+                </pic:pic>
+              </a:graphicData>
+            </a:graphic>
+          </wp:inline>
+        </w:drawing>
+      </w:r>
+    </w:p>
+    <w:p>
+      <w:pPr>
+        <w:jc w:val="both"/>
+        <w:rPr>
+          <w:rFonts w:ascii="Times New Roman" w:hAnsi="Times New Roman" w:cs="Times New Roman"/>
+          <w:sz w:val="24"/>
+          <w:szCs w:val="24"/>
+        </w:rPr>
+      </w:pPr>
+      <w:r>
+        <w:rPr>
+          <w:rFonts w:ascii="Times New Roman" w:hAnsi="Times New Roman" w:cs="Times New Roman"/>
+          <w:sz w:val="24"/>
+          <w:szCs w:val="24"/>
+        </w:rPr>
+        <w:t>We also explored how the Heisman vote counts changed over time</w:t>
+      </w:r>
+      <w:r>
+        <w:rPr>
+          <w:rFonts w:ascii="Times New Roman" w:hAnsi="Times New Roman" w:cs="Times New Roman"/>
+          <w:sz w:val="24"/>
+          <w:szCs w:val="24"/>
+        </w:rPr>
+        <w:t>. We found that our representation of the Heisman vote varied by a relatively small amount over the past 17 years</w:t>
+      </w:r>
+      <w:r>
+        <w:rPr>
+          <w:rFonts w:ascii="Times New Roman" w:hAnsi="Times New Roman" w:cs="Times New Roman"/>
+          <w:sz w:val="24"/>
+          <w:szCs w:val="24"/>
+        </w:rPr>
+        <w:t xml:space="preserve">. Still, we found it appropriate to control this variance by using vote shares instead of raw vote counts in </w:t>
+      </w:r>
+      <w:r>
+        <w:rPr>
+          <w:rFonts w:ascii="Times New Roman" w:hAnsi="Times New Roman" w:cs="Times New Roman"/>
+          <w:sz w:val="24"/>
+          <w:szCs w:val="24"/>
+        </w:rPr>
+        <w:t>the rest of our data analysis</w:t>
+      </w:r>
+      <w:r>
+        <w:rPr>
+          <w:rFonts w:ascii="Times New Roman" w:hAnsi="Times New Roman" w:cs="Times New Roman"/>
+          <w:sz w:val="24"/>
+          <w:szCs w:val="24"/>
+        </w:rPr>
+        <w:t xml:space="preserve"> and modeling.</w:t>
+      </w:r>
+    </w:p>
+    <w:p>
+      <w:pPr>
+        <w:jc w:val="both"/>
+        <w:rPr>
+          <w:rFonts w:ascii="Times New Roman" w:hAnsi="Times New Roman" w:cs="Times New Roman"/>
+          <w:sz w:val="24"/>
+          <w:szCs w:val="24"/>
+        </w:rPr>
+      </w:pPr>
+    </w:p>
+    <w:p>
+      <w:pPr>
+        <w:jc w:val="both"/>
+        <w:rPr>
+          <w:rFonts w:ascii="Times New Roman" w:hAnsi="Times New Roman" w:cs="Times New Roman"/>
+          <w:sz w:val="24"/>
+          <w:szCs w:val="24"/>
+        </w:rPr>
+      </w:pPr>
+      <w:r>
+        <w:rPr>
+          <w:rFonts w:ascii="Times New Roman" w:hAnsi="Times New Roman" w:cs="Times New Roman"/>
+          <w:sz w:val="24"/>
+          <w:szCs w:val="24"/>
+        </w:rPr>
+        <w:t>Year in School:</w:t>
+      </w:r>
+    </w:p>
+    <w:p>
+      <w:pPr>
+        <w:jc w:val="both"/>
+        <w:rPr>
+          <w:rFonts w:ascii="Times New Roman" w:hAnsi="Times New Roman" w:cs="Times New Roman"/>
+          <w:sz w:val="24"/>
+          <w:szCs w:val="24"/>
+        </w:rPr>
+      </w:pPr>
+      <w:r>
+        <w:rPr>
+          <w:rFonts w:ascii="Times New Roman" w:hAnsi="Times New Roman" w:cs="Times New Roman"/>
+          <w:sz w:val="24"/>
+          <w:szCs w:val="24"/>
+        </w:rPr>
+        <w:t xml:space="preserve">Another important factor worth considering is the year of the candidates. We found that juniors won a plurality of the </w:t>
+      </w:r>
+      <w:r>
+        <w:rPr>
+          <w:rFonts w:ascii="Times New Roman" w:hAnsi="Times New Roman" w:cs="Times New Roman"/>
+          <w:sz w:val="24"/>
+          <w:szCs w:val="24"/>
+        </w:rPr>
+        <w:t>1</w:t>
+      </w:r>
+      <w:r>
+        <w:rPr>
+          <w:rFonts w:ascii="Times New Roman" w:hAnsi="Times New Roman" w:cs="Times New Roman"/>
+          <w:sz w:val="24"/>
+          <w:szCs w:val="24"/>
+          <w:vertAlign w:val="superscript"/>
+        </w:rPr>
+        <w:t>st</w:t>
+      </w:r>
+      <w:r>
+        <w:rPr>
+          <w:rFonts w:ascii="Times New Roman" w:hAnsi="Times New Roman" w:cs="Times New Roman"/>
+          <w:sz w:val="24"/>
+          <w:szCs w:val="24"/>
+        </w:rPr>
+        <w:t xml:space="preserve"> place </w:t>
+      </w:r>
+      <w:r>
+        <w:rPr>
+          <w:rFonts w:ascii="Times New Roman" w:hAnsi="Times New Roman" w:cs="Times New Roman"/>
+          <w:sz w:val="24"/>
+          <w:szCs w:val="24"/>
+        </w:rPr>
+        <w:t>vote for quarterbacks</w:t>
+      </w:r>
+      <w:r>
+        <w:rPr>
+          <w:rFonts w:ascii="Times New Roman" w:hAnsi="Times New Roman" w:cs="Times New Roman"/>
+          <w:sz w:val="24"/>
+          <w:szCs w:val="24"/>
+        </w:rPr>
+        <w:t xml:space="preserve"> (41.1%)</w:t>
+      </w:r>
+      <w:r>
+        <w:rPr>
+          <w:rFonts w:ascii="Times New Roman" w:hAnsi="Times New Roman" w:cs="Times New Roman"/>
+          <w:sz w:val="24"/>
+          <w:szCs w:val="24"/>
+        </w:rPr>
+        <w:t xml:space="preserve"> and a majority for running backs</w:t>
+      </w:r>
+      <w:r>
+        <w:rPr>
+          <w:rFonts w:ascii="Times New Roman" w:hAnsi="Times New Roman" w:cs="Times New Roman"/>
+          <w:sz w:val="24"/>
+          <w:szCs w:val="24"/>
+        </w:rPr>
+        <w:t xml:space="preserve"> (60.0%)</w:t>
+      </w:r>
+      <w:r>
+        <w:rPr>
+          <w:rFonts w:ascii="Times New Roman" w:hAnsi="Times New Roman" w:cs="Times New Roman"/>
+          <w:sz w:val="24"/>
+          <w:szCs w:val="24"/>
+        </w:rPr>
+        <w:t>. The vote count for receivers tends to be quite skewed due to an outlier—Devonta Smith’s 2020 Heisman campaign. He is the only receiver to have won the Heisman in this dataset so many receiver statistics are heavily impacted by his 2020 season.</w:t>
+      </w:r>
+    </w:p>
+    <w:p>
+      <w:pPr>
+        <w:jc w:val="both"/>
+        <w:rPr>
+          <w:rFonts w:ascii="Times New Roman" w:hAnsi="Times New Roman" w:cs="Times New Roman"/>
+          <w:sz w:val="24"/>
+          <w:szCs w:val="24"/>
+        </w:rPr>
+      </w:pPr>
+    </w:p>
+    <w:p>
+      <w:pPr>
+        <w:jc w:val="both"/>
+        <w:rPr>
+          <w:rFonts w:ascii="Times New Roman" w:hAnsi="Times New Roman" w:cs="Times New Roman"/>
+          <w:sz w:val="24"/>
+          <w:szCs w:val="24"/>
+        </w:rPr>
+      </w:pPr>
+      <w:r>
+        <w:rPr>
+          <w:rFonts w:ascii="Times New Roman" w:hAnsi="Times New Roman" w:cs="Times New Roman"/>
+          <w:sz w:val="24"/>
+          <w:szCs w:val="24"/>
+        </w:rPr>
+        <w:t>Team Success:</w:t>
+      </w:r>
+    </w:p>
+    <w:p>
+      <w:pPr>
+        <w:jc w:val="center"/>
+        <w:rPr>
+          <w:rFonts w:ascii="Times New Roman" w:hAnsi="Times New Roman" w:cs="Times New Roman"/>
+          <w:sz w:val="24"/>
+          <w:szCs w:val="24"/>
+        </w:rPr>
+      </w:pPr>
+      <w:r>
+        <w:rPr>
+          <w:rFonts w:ascii="Times New Roman" w:hAnsi="Times New Roman" w:cs="Times New Roman"/>
+          <w:noProof/>
+          <w:sz w:val="24"/>
+          <w:szCs w:val="24"/>
+        </w:rPr>
+        <w:drawing>
+          <wp:inline distT="0" distB="0" distL="0" distR="0" wp14:anchorId="66E9EF16" wp14:editId="39E70A81">
+            <wp:extent cx="1920240" cy="1280160"/>
+            <wp:effectExtent l="0" t="0" r="3810" b="0"/>
+            <wp:docPr id="23" name="Picture 23" descr="Chart, histogram&#10;&#10;Description automatically generated"/>
+            <wp:cNvGraphicFramePr>
+              <a:graphicFrameLocks xmlns:a="http://schemas.openxmlformats.org/drawingml/2006/main" noChangeAspect="1"/>
+            </wp:cNvGraphicFramePr>
+            <a:graphic xmlns:a="http://schemas.openxmlformats.org/drawingml/2006/main">
+              <a:graphicData uri="http://schemas.openxmlformats.org/drawingml/2006/picture">
+                <pic:pic xmlns:pic="http://schemas.openxmlformats.org/drawingml/2006/picture">
+                  <pic:nvPicPr>
+                    <pic:cNvPr id="23" name="Picture 23" descr="Chart, histogram&#10;&#10;Description automatically generated"/>
+                    <pic:cNvPicPr/>
+                  </pic:nvPicPr>
+                  <pic:blipFill>
+                    <a:blip r:embed="rId9">
+                      <a:extLst>
+                        <a:ext uri="{28A0092B-C50C-407E-A947-70E740481C1C}">
+                          <a14:useLocalDpi xmlns:a14="http://schemas.microsoft.com/office/drawing/2010/main" val="0"/>
+                        </a:ext>
+                      </a:extLst>
+                    </a:blip>
+                    <a:stretch>
+                      <a:fillRect/>
+                    </a:stretch>
+                  </pic:blipFill>
+                  <pic:spPr>
+                    <a:xfrm>
+                      <a:off x="0" y="0"/>
+                      <a:ext cx="1920240" cy="1280160"/>
+                    </a:xfrm>
+                    <a:prstGeom prst="rect">
+                      <a:avLst/>
+                    </a:prstGeom>
+                  </pic:spPr>
+                </pic:pic>
+              </a:graphicData>
+            </a:graphic>
+          </wp:inline>
+        </w:drawing>
+      </w:r>
+      <w:r>
+        <w:rPr>
+          <w:rFonts w:ascii="Times New Roman" w:hAnsi="Times New Roman" w:cs="Times New Roman"/>
+          <w:noProof/>
+          <w:sz w:val="24"/>
+          <w:szCs w:val="24"/>
+        </w:rPr>
+        <w:drawing>
+          <wp:inline distT="0" distB="0" distL="0" distR="0" wp14:anchorId="280F9CC0" wp14:editId="167BDCFF">
+            <wp:extent cx="1920240" cy="1280160"/>
+            <wp:effectExtent l="0" t="0" r="3810" b="0"/>
+            <wp:docPr id="24" name="Picture 24" descr="Chart, scatter chart&#10;&#10;Description automatically generated"/>
+            <wp:cNvGraphicFramePr>
+              <a:graphicFrameLocks xmlns:a="http://schemas.openxmlformats.org/drawingml/2006/main" noChangeAspect="1"/>
+            </wp:cNvGraphicFramePr>
+            <a:graphic xmlns:a="http://schemas.openxmlformats.org/drawingml/2006/main">
+              <a:graphicData uri="http://schemas.openxmlformats.org/drawingml/2006/picture">
+                <pic:pic xmlns:pic="http://schemas.openxmlformats.org/drawingml/2006/picture">
+                  <pic:nvPicPr>
+                    <pic:cNvPr id="24" name="Picture 24" descr="Chart, scatter chart&#10;&#10;Description automatically generated"/>
+                    <pic:cNvPicPr/>
+                  </pic:nvPicPr>
+                  <pic:blipFill>
+                    <a:blip r:embed="rId10">
+                      <a:extLst>
+                        <a:ext uri="{28A0092B-C50C-407E-A947-70E740481C1C}">
+                          <a14:useLocalDpi xmlns:a14="http://schemas.microsoft.com/office/drawing/2010/main" val="0"/>
+                        </a:ext>
+                      </a:extLst>
+                    </a:blip>
+                    <a:stretch>
+                      <a:fillRect/>
+                    </a:stretch>
+                  </pic:blipFill>
+                  <pic:spPr>
+                    <a:xfrm>
+                      <a:off x="0" y="0"/>
+                      <a:ext cx="1920240" cy="1280160"/>
+                    </a:xfrm>
+                    <a:prstGeom prst="rect">
+                      <a:avLst/>
+                    </a:prstGeom>
+                  </pic:spPr>
+                </pic:pic>
+              </a:graphicData>
+            </a:graphic>
+          </wp:inline>
+        </w:drawing>
+      </w:r>
+      <w:r>
+        <w:rPr>
+          <w:rFonts w:ascii="Times New Roman" w:hAnsi="Times New Roman" w:cs="Times New Roman"/>
+          <w:noProof/>
+          <w:sz w:val="24"/>
+          <w:szCs w:val="24"/>
+        </w:rPr>
+        <w:drawing>
+          <wp:inline distT="0" distB="0" distL="0" distR="0" wp14:anchorId="13231A95" wp14:editId="3AFBC44E">
+            <wp:extent cx="1920240" cy="1280160"/>
+            <wp:effectExtent l="0" t="0" r="3810" b="0"/>
+            <wp:docPr id="25" name="Picture 25" descr="Chart, scatter chart&#10;&#10;Description automatically generated"/>
+            <wp:cNvGraphicFramePr>
+              <a:graphicFrameLocks xmlns:a="http://schemas.openxmlformats.org/drawingml/2006/main" noChangeAspect="1"/>
+            </wp:cNvGraphicFramePr>
+            <a:graphic xmlns:a="http://schemas.openxmlformats.org/drawingml/2006/main">
+              <a:graphicData uri="http://schemas.openxmlformats.org/drawingml/2006/picture">
+                <pic:pic xmlns:pic="http://schemas.openxmlformats.org/drawingml/2006/picture">
+                  <pic:nvPicPr>
+                    <pic:cNvPr id="25" name="Picture 25" descr="Chart, scatter chart&#10;&#10;Description automatically generated"/>
+                    <pic:cNvPicPr/>
+                  </pic:nvPicPr>
+                  <pic:blipFill>
+                    <a:blip r:embed="rId11">
+                      <a:extLst>
+                        <a:ext uri="{28A0092B-C50C-407E-A947-70E740481C1C}">
+                          <a14:useLocalDpi xmlns:a14="http://schemas.microsoft.com/office/drawing/2010/main" val="0"/>
+                        </a:ext>
+                      </a:extLst>
+                    </a:blip>
+                    <a:stretch>
+                      <a:fillRect/>
+                    </a:stretch>
+                  </pic:blipFill>
+                  <pic:spPr>
+                    <a:xfrm>
+                      <a:off x="0" y="0"/>
+                      <a:ext cx="1920240" cy="1280160"/>
+                    </a:xfrm>
+                    <a:prstGeom prst="rect">
+                      <a:avLst/>
+                    </a:prstGeom>
+                  </pic:spPr>
+                </pic:pic>
+              </a:graphicData>
+            </a:graphic>
+          </wp:inline>
+        </w:drawing>
+      </w:r>
+    </w:p>
+    <w:p>
+      <w:pPr>
+        <w:rPr>
+          <w:rFonts w:ascii="Times New Roman" w:hAnsi="Times New Roman" w:cs="Times New Roman"/>
+          <w:sz w:val="24"/>
+          <w:szCs w:val="24"/>
+        </w:rPr>
+      </w:pPr>
+      <w:r>
+        <w:rPr>
+          <w:rFonts w:ascii="Times New Roman" w:hAnsi="Times New Roman" w:cs="Times New Roman"/>
+          <w:sz w:val="24"/>
+          <w:szCs w:val="24"/>
+        </w:rPr>
+        <w:lastRenderedPageBreak/>
+        <w:t>Team success is another factor worth considering. Although a player’s winning percentage is only weakly correlated with 1</w:t>
+      </w:r>
+      <w:r>
+        <w:rPr>
+          <w:rFonts w:ascii="Times New Roman" w:hAnsi="Times New Roman" w:cs="Times New Roman"/>
+          <w:sz w:val="24"/>
+          <w:szCs w:val="24"/>
+          <w:vertAlign w:val="superscript"/>
+        </w:rPr>
+        <w:t>st</w:t>
+      </w:r>
+      <w:r>
+        <w:rPr>
+          <w:rFonts w:ascii="Times New Roman" w:hAnsi="Times New Roman" w:cs="Times New Roman"/>
+          <w:sz w:val="24"/>
+          <w:szCs w:val="24"/>
+        </w:rPr>
+        <w:t xml:space="preserve"> vote share (r = 0.16 for quarterbacks, r = 0.19 for running backs)</w:t>
+      </w:r>
+      <w:r>
+        <w:rPr>
+          <w:rFonts w:ascii="Times New Roman" w:hAnsi="Times New Roman" w:cs="Times New Roman"/>
+          <w:sz w:val="24"/>
+          <w:szCs w:val="24"/>
+        </w:rPr>
+        <w:t>, graphical representations of this statistic give another impression: winning percentage may act as a barrier to winning the Heisman.</w:t>
+      </w:r>
+      <w:r>
+        <w:rPr>
+          <w:rFonts w:ascii="Times New Roman" w:hAnsi="Times New Roman" w:cs="Times New Roman"/>
+          <w:sz w:val="24"/>
+          <w:szCs w:val="24"/>
+        </w:rPr>
+        <w:t xml:space="preserve"> For example, there are very few losing records in the entire dataset and few players with winning percentages below 60% received serious consideration for the Heisman.</w:t>
+      </w:r>
+    </w:p>
+    <w:p>
+      <w:pPr>
+        <w:jc w:val="both"/>
+        <w:rPr>
+          <w:rFonts w:ascii="Times New Roman" w:hAnsi="Times New Roman" w:cs="Times New Roman"/>
+          <w:sz w:val="24"/>
+          <w:szCs w:val="24"/>
+        </w:rPr>
+      </w:pPr>
+    </w:p>
+    <w:p>
+      <w:pPr>
+        <w:jc w:val="both"/>
+        <w:rPr>
+          <w:rFonts w:ascii="Times New Roman" w:hAnsi="Times New Roman" w:cs="Times New Roman"/>
+          <w:sz w:val="24"/>
+          <w:szCs w:val="24"/>
+        </w:rPr>
+      </w:pPr>
+      <w:r>
+        <w:rPr>
+          <w:rFonts w:ascii="Times New Roman" w:hAnsi="Times New Roman" w:cs="Times New Roman"/>
+          <w:sz w:val="24"/>
+          <w:szCs w:val="24"/>
+        </w:rPr>
+        <w:t>School Factor:</w:t>
+      </w:r>
+    </w:p>
+    <w:p>
+      <w:pPr>
+        <w:jc w:val="center"/>
+        <w:rPr>
+          <w:rFonts w:ascii="Times New Roman" w:hAnsi="Times New Roman" w:cs="Times New Roman"/>
+          <w:sz w:val="24"/>
+          <w:szCs w:val="24"/>
+        </w:rPr>
+      </w:pPr>
+      <w:r>
+        <w:rPr>
+          <w:rFonts w:ascii="Times New Roman" w:hAnsi="Times New Roman" w:cs="Times New Roman"/>
+          <w:noProof/>
+          <w:sz w:val="24"/>
+          <w:szCs w:val="24"/>
+        </w:rPr>
+        <w:drawing>
+          <wp:inline distT="0" distB="0" distL="0" distR="0" wp14:anchorId="6A7A6FFE" wp14:editId="6CB78B0B">
+            <wp:extent cx="1920240" cy="1280160"/>
+            <wp:effectExtent l="0" t="0" r="3810" b="0"/>
+            <wp:docPr id="26" name="Picture 26" descr="Chart, line chart&#10;&#10;Description automatically generated"/>
+            <wp:cNvGraphicFramePr>
+              <a:graphicFrameLocks xmlns:a="http://schemas.openxmlformats.org/drawingml/2006/main" noChangeAspect="1"/>
+            </wp:cNvGraphicFramePr>
+            <a:graphic xmlns:a="http://schemas.openxmlformats.org/drawingml/2006/main">
+              <a:graphicData uri="http://schemas.openxmlformats.org/drawingml/2006/picture">
+                <pic:pic xmlns:pic="http://schemas.openxmlformats.org/drawingml/2006/picture">
+                  <pic:nvPicPr>
+                    <pic:cNvPr id="26" name="Picture 26" descr="Chart, line chart&#10;&#10;Description automatically generated"/>
+                    <pic:cNvPicPr/>
+                  </pic:nvPicPr>
+                  <pic:blipFill>
+                    <a:blip r:embed="rId12">
+                      <a:extLst>
+                        <a:ext uri="{28A0092B-C50C-407E-A947-70E740481C1C}">
+                          <a14:useLocalDpi xmlns:a14="http://schemas.microsoft.com/office/drawing/2010/main" val="0"/>
+                        </a:ext>
+                      </a:extLst>
+                    </a:blip>
+                    <a:stretch>
+                      <a:fillRect/>
+                    </a:stretch>
+                  </pic:blipFill>
+                  <pic:spPr>
+                    <a:xfrm>
+                      <a:off x="0" y="0"/>
+                      <a:ext cx="1920240" cy="1280160"/>
+                    </a:xfrm>
+                    <a:prstGeom prst="rect">
+                      <a:avLst/>
+                    </a:prstGeom>
+                  </pic:spPr>
+                </pic:pic>
+              </a:graphicData>
+            </a:graphic>
+          </wp:inline>
+        </w:drawing>
+      </w:r>
+      <w:r>
+        <w:rPr>
+          <w:rFonts w:ascii="Times New Roman" w:hAnsi="Times New Roman" w:cs="Times New Roman"/>
+          <w:noProof/>
+          <w:sz w:val="24"/>
+          <w:szCs w:val="24"/>
+        </w:rPr>
+        <w:drawing>
+          <wp:inline distT="0" distB="0" distL="0" distR="0" wp14:anchorId="6B033C2E" wp14:editId="71B4E304">
+            <wp:extent cx="1920240" cy="1280160"/>
+            <wp:effectExtent l="0" t="0" r="3810" b="0"/>
+            <wp:docPr id="27" name="Picture 27" descr="Chart, line chart&#10;&#10;Description automatically generated"/>
+            <wp:cNvGraphicFramePr>
+              <a:graphicFrameLocks xmlns:a="http://schemas.openxmlformats.org/drawingml/2006/main" noChangeAspect="1"/>
+            </wp:cNvGraphicFramePr>
+            <a:graphic xmlns:a="http://schemas.openxmlformats.org/drawingml/2006/main">
+              <a:graphicData uri="http://schemas.openxmlformats.org/drawingml/2006/picture">
+                <pic:pic xmlns:pic="http://schemas.openxmlformats.org/drawingml/2006/picture">
+                  <pic:nvPicPr>
+                    <pic:cNvPr id="27" name="Picture 27" descr="Chart, line chart&#10;&#10;Description automatically generated"/>
+                    <pic:cNvPicPr/>
+                  </pic:nvPicPr>
+                  <pic:blipFill>
+                    <a:blip r:embed="rId13">
+                      <a:extLst>
+                        <a:ext uri="{28A0092B-C50C-407E-A947-70E740481C1C}">
+                          <a14:useLocalDpi xmlns:a14="http://schemas.microsoft.com/office/drawing/2010/main" val="0"/>
+                        </a:ext>
+                      </a:extLst>
+                    </a:blip>
+                    <a:stretch>
+                      <a:fillRect/>
+                    </a:stretch>
+                  </pic:blipFill>
+                  <pic:spPr>
+                    <a:xfrm>
+                      <a:off x="0" y="0"/>
+                      <a:ext cx="1920240" cy="1280160"/>
+                    </a:xfrm>
+                    <a:prstGeom prst="rect">
+                      <a:avLst/>
+                    </a:prstGeom>
+                  </pic:spPr>
+                </pic:pic>
+              </a:graphicData>
+            </a:graphic>
+          </wp:inline>
+        </w:drawing>
+      </w:r>
+      <w:r>
+        <w:rPr>
+          <w:rFonts w:ascii="Times New Roman" w:hAnsi="Times New Roman" w:cs="Times New Roman"/>
+          <w:noProof/>
+          <w:sz w:val="24"/>
+          <w:szCs w:val="24"/>
+        </w:rPr>
+        <w:drawing>
+          <wp:inline distT="0" distB="0" distL="0" distR="0" wp14:anchorId="474F1CE4" wp14:editId="75187C27">
+            <wp:extent cx="1920240" cy="1280160"/>
+            <wp:effectExtent l="0" t="0" r="3810" b="0"/>
+            <wp:docPr id="28" name="Picture 28" descr="Chart&#10;&#10;Description automatically generated"/>
+            <wp:cNvGraphicFramePr>
+              <a:graphicFrameLocks xmlns:a="http://schemas.openxmlformats.org/drawingml/2006/main" noChangeAspect="1"/>
+            </wp:cNvGraphicFramePr>
+            <a:graphic xmlns:a="http://schemas.openxmlformats.org/drawingml/2006/main">
+              <a:graphicData uri="http://schemas.openxmlformats.org/drawingml/2006/picture">
+                <pic:pic xmlns:pic="http://schemas.openxmlformats.org/drawingml/2006/picture">
+                  <pic:nvPicPr>
+                    <pic:cNvPr id="28" name="Picture 28" descr="Chart&#10;&#10;Description automatically generated"/>
+                    <pic:cNvPicPr/>
+                  </pic:nvPicPr>
+                  <pic:blipFill>
+                    <a:blip r:embed="rId14">
+                      <a:extLst>
+                        <a:ext uri="{28A0092B-C50C-407E-A947-70E740481C1C}">
+                          <a14:useLocalDpi xmlns:a14="http://schemas.microsoft.com/office/drawing/2010/main" val="0"/>
+                        </a:ext>
+                      </a:extLst>
+                    </a:blip>
+                    <a:stretch>
+                      <a:fillRect/>
+                    </a:stretch>
+                  </pic:blipFill>
+                  <pic:spPr>
+                    <a:xfrm>
+                      <a:off x="0" y="0"/>
+                      <a:ext cx="1920240" cy="1280160"/>
+                    </a:xfrm>
+                    <a:prstGeom prst="rect">
+                      <a:avLst/>
+                    </a:prstGeom>
+                  </pic:spPr>
+                </pic:pic>
+              </a:graphicData>
+            </a:graphic>
+          </wp:inline>
+        </w:drawing>
+      </w:r>
+    </w:p>
+    <w:p>
+      <w:pPr>
+        <w:jc w:val="both"/>
+        <w:rPr>
+          <w:rFonts w:ascii="Times New Roman" w:hAnsi="Times New Roman" w:cs="Times New Roman"/>
+          <w:sz w:val="24"/>
+          <w:szCs w:val="24"/>
+        </w:rPr>
+      </w:pPr>
+      <w:r>
+        <w:rPr>
+          <w:rFonts w:ascii="Times New Roman" w:hAnsi="Times New Roman" w:cs="Times New Roman"/>
+          <w:sz w:val="24"/>
+          <w:szCs w:val="24"/>
+        </w:rPr>
+        <w:t>One popular theory that explains Heisman voting patterns is that the selection committee is biased towards certain regions, conferences, or schools. Counter to my original hypothesis, I actually found the opposite. Although relatively few schools make up a large share of the Heisman vote, this is likely due to the structure of vote and point allocation rather than a school bias.</w:t>
+      </w:r>
+      <w:r>
+        <w:rPr>
+          <w:rFonts w:ascii="Times New Roman" w:hAnsi="Times New Roman" w:cs="Times New Roman"/>
+          <w:sz w:val="24"/>
+          <w:szCs w:val="24"/>
+        </w:rPr>
+        <w:t xml:space="preserve"> More rigorous study is required to confirm or deny this finding.</w:t>
+      </w:r>
+    </w:p>
+    <w:p>
+      <w:pPr>
+        <w:jc w:val="both"/>
+        <w:rPr>
+          <w:rFonts w:ascii="Times New Roman" w:hAnsi="Times New Roman" w:cs="Times New Roman"/>
+          <w:sz w:val="24"/>
+          <w:szCs w:val="24"/>
+        </w:rPr>
+      </w:pPr>
+    </w:p>
+    <w:p>
+      <w:pPr>
+        <w:jc w:val="both"/>
+        <w:rPr>
+          <w:rFonts w:ascii="Times New Roman" w:hAnsi="Times New Roman" w:cs="Times New Roman"/>
+          <w:sz w:val="24"/>
+          <w:szCs w:val="24"/>
+        </w:rPr>
+      </w:pPr>
+      <w:r>
+        <w:rPr>
+          <w:rFonts w:ascii="Times New Roman" w:hAnsi="Times New Roman" w:cs="Times New Roman"/>
+          <w:sz w:val="24"/>
+          <w:szCs w:val="24"/>
+        </w:rPr>
+        <w:t>Position Factor:</w:t>
+      </w:r>
+    </w:p>
+    <w:p>
+      <w:pPr>
+        <w:jc w:val="both"/>
+        <w:rPr>
+          <w:rFonts w:ascii="Times New Roman" w:hAnsi="Times New Roman" w:cs="Times New Roman"/>
+          <w:sz w:val="24"/>
+          <w:szCs w:val="24"/>
+        </w:rPr>
+      </w:pPr>
+      <w:r>
+        <w:rPr>
+          <w:rFonts w:ascii="Times New Roman" w:hAnsi="Times New Roman" w:cs="Times New Roman"/>
+          <w:sz w:val="24"/>
+          <w:szCs w:val="24"/>
+        </w:rPr>
+        <w:t xml:space="preserve">Finally, one of the most important extrapositional factors to consider is the role that position plays in </w:t>
+      </w:r>
+      <w:r>
+        <w:rPr>
+          <w:rFonts w:ascii="Times New Roman" w:hAnsi="Times New Roman" w:cs="Times New Roman"/>
+          <w:sz w:val="24"/>
+          <w:szCs w:val="24"/>
+        </w:rPr>
+        <w:t>a Heisman candidacy.</w:t>
+      </w:r>
+      <w:r>
+        <w:rPr>
+          <w:rFonts w:ascii="Times New Roman" w:hAnsi="Times New Roman" w:cs="Times New Roman"/>
+          <w:sz w:val="24"/>
+          <w:szCs w:val="24"/>
+        </w:rPr>
+        <w:t xml:space="preserve"> We found that the award is dominated by quarterbacks (66.6% of total vote), but that running backs (24.5%) are also routine contenders for the award. </w:t>
+      </w:r>
+      <w:r>
+        <w:rPr>
+          <w:rFonts w:ascii="Times New Roman" w:hAnsi="Times New Roman" w:cs="Times New Roman"/>
+          <w:sz w:val="24"/>
+          <w:szCs w:val="24"/>
+        </w:rPr>
+        <w:t>Receivers make up almost 5% of total votes, but prior to 2020 it was likely an insignificant amount. The remaining positions make up less than 5% of the vote and have not produced a winner in our dataset.</w:t>
+      </w:r>
+    </w:p>
+    <w:p>
+      <w:pPr>
+        <w:jc w:val="both"/>
+        <w:rPr>
+          <w:rFonts w:ascii="Times New Roman" w:hAnsi="Times New Roman" w:cs="Times New Roman"/>
+          <w:sz w:val="24"/>
+          <w:szCs w:val="24"/>
+        </w:rPr>
+      </w:pPr>
+    </w:p>
+    <w:p>
+      <w:pPr>
+        <w:jc w:val="both"/>
+        <w:rPr>
+          <w:rFonts w:ascii="Times New Roman" w:hAnsi="Times New Roman" w:cs="Times New Roman"/>
+          <w:sz w:val="24"/>
+          <w:szCs w:val="24"/>
+        </w:rPr>
+      </w:pPr>
+      <w:r>
+        <w:rPr>
+          <w:rFonts w:ascii="Times New Roman" w:hAnsi="Times New Roman" w:cs="Times New Roman"/>
+          <w:sz w:val="24"/>
+          <w:szCs w:val="24"/>
+        </w:rPr>
+        <w:t>Position Specific Factors:</w:t>
+      </w:r>
+    </w:p>
+    <w:p>
+      <w:pPr>
+        <w:jc w:val="both"/>
+        <w:rPr>
+          <w:rFonts w:ascii="Times New Roman" w:hAnsi="Times New Roman" w:cs="Times New Roman"/>
+          <w:sz w:val="24"/>
+          <w:szCs w:val="24"/>
+        </w:rPr>
+      </w:pPr>
+      <w:r>
+        <w:rPr>
+          <w:rFonts w:ascii="Times New Roman" w:hAnsi="Times New Roman" w:cs="Times New Roman"/>
+          <w:sz w:val="24"/>
+          <w:szCs w:val="24"/>
+        </w:rPr>
+        <w:t>Much like the extrapositional factors we examined, position-specific statistics are also lacking in correlation to vote share.</w:t>
+      </w:r>
+      <w:r>
+        <w:rPr>
+          <w:rFonts w:ascii="Times New Roman" w:hAnsi="Times New Roman" w:cs="Times New Roman"/>
+          <w:sz w:val="24"/>
+          <w:szCs w:val="24"/>
+        </w:rPr>
+        <w:t xml:space="preserve"> There are a few quarterback statistics that are weakly to moderately correlated with 1</w:t>
+      </w:r>
+      <w:r>
+        <w:rPr>
+          <w:rFonts w:ascii="Times New Roman" w:hAnsi="Times New Roman" w:cs="Times New Roman"/>
+          <w:sz w:val="24"/>
+          <w:szCs w:val="24"/>
+          <w:vertAlign w:val="superscript"/>
+        </w:rPr>
+        <w:t>st</w:t>
+      </w:r>
+      <w:r>
+        <w:rPr>
+          <w:rFonts w:ascii="Times New Roman" w:hAnsi="Times New Roman" w:cs="Times New Roman"/>
+          <w:sz w:val="24"/>
+          <w:szCs w:val="24"/>
+        </w:rPr>
+        <w:t xml:space="preserve"> vote share (</w:t>
+      </w:r>
+      <w:r>
+        <w:rPr>
+          <w:rFonts w:ascii="Times New Roman" w:hAnsi="Times New Roman" w:cs="Times New Roman"/>
+          <w:sz w:val="24"/>
+          <w:szCs w:val="24"/>
+        </w:rPr>
+        <w:t>yards per attempt, r = 0.33; passing touchdowns, r = 0.27, completion percentage, r = 0.19</w:t>
+      </w:r>
+      <w:r>
+        <w:rPr>
+          <w:rFonts w:ascii="Times New Roman" w:hAnsi="Times New Roman" w:cs="Times New Roman"/>
+          <w:sz w:val="24"/>
+          <w:szCs w:val="24"/>
+        </w:rPr>
+        <w:t>), but the remaining statistics have a very weak correlation. Problematically, interceptions are very weakly negatively correlated (r = -0.09) with 1</w:t>
+      </w:r>
+      <w:r>
+        <w:rPr>
+          <w:rFonts w:ascii="Times New Roman" w:hAnsi="Times New Roman" w:cs="Times New Roman"/>
+          <w:sz w:val="24"/>
+          <w:szCs w:val="24"/>
+          <w:vertAlign w:val="superscript"/>
+        </w:rPr>
+        <w:t>st</w:t>
+      </w:r>
+      <w:r>
+        <w:rPr>
+          <w:rFonts w:ascii="Times New Roman" w:hAnsi="Times New Roman" w:cs="Times New Roman"/>
+          <w:sz w:val="24"/>
+          <w:szCs w:val="24"/>
+        </w:rPr>
+        <w:t xml:space="preserve"> vote share, despite interceptions being a cornerstone of quarterback evaluation.</w:t>
+      </w:r>
+      <w:r>
+        <w:rPr>
+          <w:rFonts w:ascii="Times New Roman" w:hAnsi="Times New Roman" w:cs="Times New Roman"/>
+          <w:sz w:val="24"/>
+          <w:szCs w:val="24"/>
+        </w:rPr>
+        <w:t xml:space="preserve"> </w:t>
+      </w:r>
+      <w:r>
+        <w:rPr>
+          <w:rFonts w:ascii="Times New Roman" w:hAnsi="Times New Roman" w:cs="Times New Roman"/>
+          <w:sz w:val="24"/>
+          <w:szCs w:val="24"/>
+        </w:rPr>
+        <w:t xml:space="preserve">Additionally, we see no highly correlated rushing statistics, bucking the conventional wisdom that </w:t>
+      </w:r>
+      <w:r>
+        <w:rPr>
+          <w:rFonts w:ascii="Times New Roman" w:hAnsi="Times New Roman" w:cs="Times New Roman"/>
+          <w:sz w:val="24"/>
+          <w:szCs w:val="24"/>
+        </w:rPr>
+        <w:t>dual-threat</w:t>
+      </w:r>
+      <w:r>
+        <w:rPr>
+          <w:rFonts w:ascii="Times New Roman" w:hAnsi="Times New Roman" w:cs="Times New Roman"/>
+          <w:sz w:val="24"/>
+          <w:szCs w:val="24"/>
+        </w:rPr>
+        <w:t xml:space="preserve"> quarterbacks can be both highly successful and highly talked about (ex: Lamar Jackson, Kyler Murray</w:t>
+      </w:r>
+      <w:r>
+        <w:rPr>
+          <w:rFonts w:ascii="Times New Roman" w:hAnsi="Times New Roman" w:cs="Times New Roman"/>
+          <w:sz w:val="24"/>
+          <w:szCs w:val="24"/>
+        </w:rPr>
+        <w:t>, Baker Mayfield</w:t>
+      </w:r>
+      <w:r>
+        <w:rPr>
+          <w:rFonts w:ascii="Times New Roman" w:hAnsi="Times New Roman" w:cs="Times New Roman"/>
+          <w:sz w:val="24"/>
+          <w:szCs w:val="24"/>
+        </w:rPr>
+        <w:t>).</w:t>
+      </w:r>
+    </w:p>
+    <w:p>
+      <w:pPr>
+        <w:jc w:val="both"/>
+        <w:rPr>
+          <w:rFonts w:ascii="Times New Roman" w:hAnsi="Times New Roman" w:cs="Times New Roman"/>
+          <w:sz w:val="24"/>
+          <w:szCs w:val="24"/>
+        </w:rPr>
+      </w:pPr>
+      <w:r>
+        <w:rPr>
+          <w:rFonts w:ascii="Times New Roman" w:hAnsi="Times New Roman" w:cs="Times New Roman"/>
+          <w:sz w:val="24"/>
+          <w:szCs w:val="24"/>
+        </w:rPr>
+        <w:lastRenderedPageBreak/>
+        <w:t>Running backs have no statistics that are even moderately correlated with the response. What is even more troubling for the prospect of a Heisman model is that the “Year” statistic is more highly correlated with the response than any rushing or receiving statistic for running backs—this essentially means that the trend of running backs decreasing importance is more significant to vote totals than any other statistic</w:t>
+      </w:r>
+      <w:r>
+        <w:rPr>
+          <w:rFonts w:ascii="Times New Roman" w:hAnsi="Times New Roman" w:cs="Times New Roman"/>
+          <w:sz w:val="24"/>
+          <w:szCs w:val="24"/>
+        </w:rPr>
+        <w:t>.</w:t>
+      </w:r>
+    </w:p>
+    <w:p>
+      <w:pPr>
+        <w:jc w:val="both"/>
+        <w:rPr>
+          <w:rFonts w:ascii="Times New Roman" w:hAnsi="Times New Roman" w:cs="Times New Roman"/>
+          <w:sz w:val="24"/>
+          <w:szCs w:val="24"/>
+        </w:rPr>
+      </w:pPr>
+      <w:r>
+        <w:rPr>
+          <w:rFonts w:ascii="Times New Roman" w:hAnsi="Times New Roman" w:cs="Times New Roman"/>
+          <w:sz w:val="24"/>
+          <w:szCs w:val="24"/>
+        </w:rPr>
+        <w:t xml:space="preserve">The receiving category is once again heavily skewed by the presence of an outlier. </w:t>
+      </w:r>
+      <w:r>
+        <w:rPr>
+          <w:rFonts w:ascii="Times New Roman" w:hAnsi="Times New Roman" w:cs="Times New Roman"/>
+          <w:sz w:val="24"/>
+          <w:szCs w:val="24"/>
+        </w:rPr>
+        <w:t>Thus, i</w:t>
+      </w:r>
+      <w:r>
+        <w:rPr>
+          <w:rFonts w:ascii="Times New Roman" w:hAnsi="Times New Roman" w:cs="Times New Roman"/>
+          <w:sz w:val="24"/>
+          <w:szCs w:val="24"/>
+        </w:rPr>
+        <w:t>n our models we combine running backs and receivers into one model.</w:t>
+      </w:r>
+    </w:p>
+    <w:p>
+      <w:pPr>
+        <w:jc w:val="both"/>
+        <w:rPr>
+          <w:rFonts w:ascii="Times New Roman" w:hAnsi="Times New Roman" w:cs="Times New Roman"/>
+          <w:i/>
+          <w:iCs/>
+          <w:sz w:val="24"/>
+          <w:szCs w:val="24"/>
+        </w:rPr>
+      </w:pPr>
+    </w:p>
+    <w:p>
+      <w:pPr>
+        <w:jc w:val="both"/>
+        <w:rPr>
+          <w:rFonts w:ascii="Times New Roman" w:hAnsi="Times New Roman" w:cs="Times New Roman"/>
+          <w:i/>
+          <w:iCs/>
+          <w:sz w:val="24"/>
+          <w:szCs w:val="24"/>
+        </w:rPr>
+      </w:pPr>
+      <w:r>
+        <w:rPr>
+          <w:rFonts w:ascii="Times New Roman" w:hAnsi="Times New Roman" w:cs="Times New Roman"/>
+          <w:i/>
+          <w:iCs/>
+          <w:sz w:val="24"/>
+          <w:szCs w:val="24"/>
+        </w:rPr>
+        <w:t>Machine Learning:</w:t>
+      </w:r>
+    </w:p>
+    <w:p>
+      <w:pPr>
+        <w:jc w:val="both"/>
+        <w:rPr>
+          <w:rFonts w:ascii="Times New Roman" w:hAnsi="Times New Roman" w:cs="Times New Roman"/>
+          <w:sz w:val="24"/>
+          <w:szCs w:val="24"/>
+        </w:rPr>
+      </w:pPr>
+      <w:r>
+        <w:rPr>
+          <w:rFonts w:ascii="Times New Roman" w:hAnsi="Times New Roman" w:cs="Times New Roman"/>
+          <w:sz w:val="24"/>
+          <w:szCs w:val="24"/>
+        </w:rPr>
+        <w:t>K-Means Clustering:</w:t>
+      </w:r>
+    </w:p>
+    <w:p>
+      <w:pPr>
+        <w:jc w:val="center"/>
+        <w:rPr>
+          <w:rFonts w:ascii="Times New Roman" w:hAnsi="Times New Roman" w:cs="Times New Roman"/>
+          <w:sz w:val="24"/>
+          <w:szCs w:val="24"/>
+        </w:rPr>
+      </w:pPr>
+      <w:r>
+        <w:rPr>
+          <w:rFonts w:ascii="Times New Roman" w:hAnsi="Times New Roman" w:cs="Times New Roman"/>
+          <w:noProof/>
+          <w:sz w:val="24"/>
+          <w:szCs w:val="24"/>
+        </w:rPr>
+        <w:drawing>
+          <wp:inline distT="0" distB="0" distL="0" distR="0" wp14:anchorId="2D70E0C6" wp14:editId="1A42A7CC">
+            <wp:extent cx="2743200" cy="1828800"/>
+            <wp:effectExtent l="0" t="0" r="0" b="0"/>
+            <wp:docPr id="29" name="Picture 29" descr="Chart, scatter chart&#10;&#10;Description automatically generated"/>
+            <wp:cNvGraphicFramePr>
+              <a:graphicFrameLocks xmlns:a="http://schemas.openxmlformats.org/drawingml/2006/main" noChangeAspect="1"/>
+            </wp:cNvGraphicFramePr>
+            <a:graphic xmlns:a="http://schemas.openxmlformats.org/drawingml/2006/main">
+              <a:graphicData uri="http://schemas.openxmlformats.org/drawingml/2006/picture">
+                <pic:pic xmlns:pic="http://schemas.openxmlformats.org/drawingml/2006/picture">
+                  <pic:nvPicPr>
+                    <pic:cNvPr id="29" name="Picture 29" descr="Chart, scatter chart&#10;&#10;Description automatically generated"/>
+                    <pic:cNvPicPr/>
+                  </pic:nvPicPr>
+                  <pic:blipFill>
+                    <a:blip r:embed="rId15">
+                      <a:extLst>
+                        <a:ext uri="{28A0092B-C50C-407E-A947-70E740481C1C}">
+                          <a14:useLocalDpi xmlns:a14="http://schemas.microsoft.com/office/drawing/2010/main" val="0"/>
+                        </a:ext>
+                      </a:extLst>
+                    </a:blip>
+                    <a:stretch>
+                      <a:fillRect/>
+                    </a:stretch>
+                  </pic:blipFill>
+                  <pic:spPr>
+                    <a:xfrm>
+                      <a:off x="0" y="0"/>
+                      <a:ext cx="2743200" cy="1828800"/>
+                    </a:xfrm>
+                    <a:prstGeom prst="rect">
+                      <a:avLst/>
+                    </a:prstGeom>
+                  </pic:spPr>
+                </pic:pic>
+              </a:graphicData>
+            </a:graphic>
+          </wp:inline>
+        </w:drawing>
+      </w:r>
+      <w:r>
+        <w:rPr>
+          <w:rFonts w:ascii="Times New Roman" w:hAnsi="Times New Roman" w:cs="Times New Roman"/>
+          <w:noProof/>
+          <w:sz w:val="24"/>
+          <w:szCs w:val="24"/>
+        </w:rPr>
+        <w:drawing>
+          <wp:inline distT="0" distB="0" distL="0" distR="0" wp14:anchorId="664414CC" wp14:editId="2C154FD2">
+            <wp:extent cx="2743200" cy="1828800"/>
+            <wp:effectExtent l="0" t="0" r="0" b="0"/>
+            <wp:docPr id="31" name="Picture 31" descr="Chart, scatter chart&#10;&#10;Description automatically generated"/>
+            <wp:cNvGraphicFramePr>
+              <a:graphicFrameLocks xmlns:a="http://schemas.openxmlformats.org/drawingml/2006/main" noChangeAspect="1"/>
+            </wp:cNvGraphicFramePr>
+            <a:graphic xmlns:a="http://schemas.openxmlformats.org/drawingml/2006/main">
+              <a:graphicData uri="http://schemas.openxmlformats.org/drawingml/2006/picture">
+                <pic:pic xmlns:pic="http://schemas.openxmlformats.org/drawingml/2006/picture">
+                  <pic:nvPicPr>
+                    <pic:cNvPr id="31" name="Picture 31" descr="Chart, scatter chart&#10;&#10;Description automatically generated"/>
+                    <pic:cNvPicPr/>
+                  </pic:nvPicPr>
+                  <pic:blipFill>
+                    <a:blip r:embed="rId16">
+                      <a:extLst>
+                        <a:ext uri="{28A0092B-C50C-407E-A947-70E740481C1C}">
+                          <a14:useLocalDpi xmlns:a14="http://schemas.microsoft.com/office/drawing/2010/main" val="0"/>
+                        </a:ext>
+                      </a:extLst>
+                    </a:blip>
+                    <a:stretch>
+                      <a:fillRect/>
+                    </a:stretch>
+                  </pic:blipFill>
+                  <pic:spPr>
+                    <a:xfrm>
+                      <a:off x="0" y="0"/>
+                      <a:ext cx="2743200" cy="1828800"/>
+                    </a:xfrm>
+                    <a:prstGeom prst="rect">
+                      <a:avLst/>
+                    </a:prstGeom>
+                  </pic:spPr>
+                </pic:pic>
+              </a:graphicData>
+            </a:graphic>
+          </wp:inline>
+        </w:drawing>
+      </w:r>
+    </w:p>
+    <w:p>
+      <w:pPr>
+        <w:jc w:val="both"/>
+        <w:rPr>
+          <w:rFonts w:ascii="Times New Roman" w:hAnsi="Times New Roman" w:cs="Times New Roman"/>
+          <w:sz w:val="24"/>
+          <w:szCs w:val="24"/>
+        </w:rPr>
+      </w:pPr>
+      <w:r>
+        <w:rPr>
+          <w:rFonts w:ascii="Times New Roman" w:hAnsi="Times New Roman" w:cs="Times New Roman"/>
+          <w:sz w:val="24"/>
+          <w:szCs w:val="24"/>
+        </w:rPr>
+        <w:t>In our only unsupervised learning model, we used k-means clustering (k = 3) to attempt to discover any natural tendencies or prototypes in the data. In our analysis of running backs and receivers, all of our receivers were clustered together and the running backs were clustered without much discrimination in vote share. On the other hand, the average 1</w:t>
+      </w:r>
+      <w:r>
+        <w:rPr>
+          <w:rFonts w:ascii="Times New Roman" w:hAnsi="Times New Roman" w:cs="Times New Roman"/>
+          <w:sz w:val="24"/>
+          <w:szCs w:val="24"/>
+          <w:vertAlign w:val="superscript"/>
+        </w:rPr>
+        <w:t>st</w:t>
+      </w:r>
+      <w:r>
+        <w:rPr>
+          <w:rFonts w:ascii="Times New Roman" w:hAnsi="Times New Roman" w:cs="Times New Roman"/>
+          <w:sz w:val="24"/>
+          <w:szCs w:val="24"/>
+        </w:rPr>
+        <w:t xml:space="preserve"> vote share difference for quarterback clusters was noticeable (1</w:t>
+      </w:r>
+      <w:r>
+        <w:rPr>
+          <w:rFonts w:ascii="Times New Roman" w:hAnsi="Times New Roman" w:cs="Times New Roman"/>
+          <w:sz w:val="24"/>
+          <w:szCs w:val="24"/>
+          <w:vertAlign w:val="superscript"/>
+        </w:rPr>
+        <w:t>st</w:t>
+      </w:r>
+      <w:r>
+        <w:rPr>
+          <w:rFonts w:ascii="Times New Roman" w:hAnsi="Times New Roman" w:cs="Times New Roman"/>
+          <w:sz w:val="24"/>
+          <w:szCs w:val="24"/>
+        </w:rPr>
+        <w:t xml:space="preserve"> cluster had 23.8%, 2</w:t>
+      </w:r>
+      <w:r>
+        <w:rPr>
+          <w:rFonts w:ascii="Times New Roman" w:hAnsi="Times New Roman" w:cs="Times New Roman"/>
+          <w:sz w:val="24"/>
+          <w:szCs w:val="24"/>
+          <w:vertAlign w:val="superscript"/>
+        </w:rPr>
+        <w:t>nd</w:t>
+      </w:r>
+      <w:r>
+        <w:rPr>
+          <w:rFonts w:ascii="Times New Roman" w:hAnsi="Times New Roman" w:cs="Times New Roman"/>
+          <w:sz w:val="24"/>
+          <w:szCs w:val="24"/>
+        </w:rPr>
+        <w:t xml:space="preserve"> has 13.3%, 3</w:t>
+      </w:r>
+      <w:r>
+        <w:rPr>
+          <w:rFonts w:ascii="Times New Roman" w:hAnsi="Times New Roman" w:cs="Times New Roman"/>
+          <w:sz w:val="24"/>
+          <w:szCs w:val="24"/>
+          <w:vertAlign w:val="superscript"/>
+        </w:rPr>
+        <w:t>rd</w:t>
+      </w:r>
+      <w:r>
+        <w:rPr>
+          <w:rFonts w:ascii="Times New Roman" w:hAnsi="Times New Roman" w:cs="Times New Roman"/>
+          <w:sz w:val="24"/>
+          <w:szCs w:val="24"/>
+        </w:rPr>
+        <w:t xml:space="preserve"> had 9.2%).</w:t>
+      </w:r>
+      <w:r>
+        <w:rPr>
+          <w:rFonts w:ascii="Times New Roman" w:hAnsi="Times New Roman" w:cs="Times New Roman"/>
+          <w:sz w:val="24"/>
+          <w:szCs w:val="24"/>
+        </w:rPr>
+        <w:t xml:space="preserve"> The k-value was selected in order to optimize this average vote share difference, although in future research the elbow method may be </w:t>
+      </w:r>
+      <w:r>
+        <w:rPr>
+          <w:rFonts w:ascii="Times New Roman" w:hAnsi="Times New Roman" w:cs="Times New Roman"/>
+          <w:sz w:val="24"/>
+          <w:szCs w:val="24"/>
+        </w:rPr>
+        <w:t>worth investigating.</w:t>
+      </w:r>
+    </w:p>
+    <w:p>
+      <w:pPr>
+        <w:jc w:val="both"/>
+        <w:rPr>
+          <w:rFonts w:ascii="Times New Roman" w:hAnsi="Times New Roman" w:cs="Times New Roman"/>
+          <w:sz w:val="24"/>
+          <w:szCs w:val="24"/>
+        </w:rPr>
+      </w:pPr>
+    </w:p>
+    <w:p>
+      <w:pPr>
+        <w:rPr>
+          <w:rFonts w:ascii="Times New Roman" w:hAnsi="Times New Roman" w:cs="Times New Roman"/>
+          <w:sz w:val="24"/>
+          <w:szCs w:val="24"/>
+        </w:rPr>
+      </w:pPr>
+      <w:r>
+        <w:rPr>
+          <w:rFonts w:ascii="Times New Roman" w:hAnsi="Times New Roman" w:cs="Times New Roman"/>
+          <w:sz w:val="24"/>
+          <w:szCs w:val="24"/>
+        </w:rPr>
+        <w:t>Linear Regressio</w:t>
+      </w:r>
+      <w:r>
+        <w:rPr>
+          <w:rFonts w:ascii="Times New Roman" w:hAnsi="Times New Roman" w:cs="Times New Roman"/>
+          <w:sz w:val="24"/>
+          <w:szCs w:val="24"/>
+        </w:rPr>
+        <w:t>n</w:t>
+      </w:r>
+      <w:r>
+        <w:rPr>
+          <w:rFonts w:ascii="Times New Roman" w:hAnsi="Times New Roman" w:cs="Times New Roman"/>
+          <w:sz w:val="24"/>
+          <w:szCs w:val="24"/>
+        </w:rPr>
+        <w:t>:</w:t>
+      </w:r>
+    </w:p>
+    <w:p>
+      <w:pPr>
+        <w:jc w:val="center"/>
+        <w:rPr>
+          <w:rFonts w:ascii="Times New Roman" w:hAnsi="Times New Roman" w:cs="Times New Roman"/>
+          <w:sz w:val="24"/>
+          <w:szCs w:val="24"/>
+        </w:rPr>
+      </w:pPr>
+      <w:r>
+        <w:rPr>
+          <w:rFonts w:ascii="Times New Roman" w:hAnsi="Times New Roman" w:cs="Times New Roman"/>
+          <w:noProof/>
+          <w:sz w:val="24"/>
+          <w:szCs w:val="24"/>
+        </w:rPr>
+        <w:drawing>
+          <wp:inline distT="0" distB="0" distL="0" distR="0" wp14:anchorId="18C2E544" wp14:editId="7770C57A">
+            <wp:extent cx="2743200" cy="1828800"/>
+            <wp:effectExtent l="0" t="0" r="0" b="0"/>
+            <wp:docPr id="32" name="Picture 32" descr="Chart, scatter chart&#10;&#10;Description automatically generated"/>
+            <wp:cNvGraphicFramePr>
+              <a:graphicFrameLocks xmlns:a="http://schemas.openxmlformats.org/drawingml/2006/main" noChangeAspect="1"/>
+            </wp:cNvGraphicFramePr>
+            <a:graphic xmlns:a="http://schemas.openxmlformats.org/drawingml/2006/main">
+              <a:graphicData uri="http://schemas.openxmlformats.org/drawingml/2006/picture">
+                <pic:pic xmlns:pic="http://schemas.openxmlformats.org/drawingml/2006/picture">
+                  <pic:nvPicPr>
+                    <pic:cNvPr id="32" name="Picture 32" descr="Chart, scatter chart&#10;&#10;Description automatically generated"/>
+                    <pic:cNvPicPr/>
+                  </pic:nvPicPr>
+                  <pic:blipFill>
+                    <a:blip r:embed="rId17">
+                      <a:extLst>
+                        <a:ext uri="{28A0092B-C50C-407E-A947-70E740481C1C}">
+                          <a14:useLocalDpi xmlns:a14="http://schemas.microsoft.com/office/drawing/2010/main" val="0"/>
+                        </a:ext>
+                      </a:extLst>
+                    </a:blip>
+                    <a:stretch>
+                      <a:fillRect/>
+                    </a:stretch>
+                  </pic:blipFill>
+                  <pic:spPr>
+                    <a:xfrm>
+                      <a:off x="0" y="0"/>
+                      <a:ext cx="2743200" cy="1828800"/>
+                    </a:xfrm>
+                    <a:prstGeom prst="rect">
+                      <a:avLst/>
+                    </a:prstGeom>
+                  </pic:spPr>
+                </pic:pic>
+              </a:graphicData>
+            </a:graphic>
+          </wp:inline>
+        </w:drawing>
+      </w:r>
+      <w:r>
+        <w:rPr>
+          <w:rFonts w:ascii="Times New Roman" w:hAnsi="Times New Roman" w:cs="Times New Roman"/>
+          <w:noProof/>
+          <w:sz w:val="24"/>
+          <w:szCs w:val="24"/>
+        </w:rPr>
+        <w:drawing>
+          <wp:inline distT="0" distB="0" distL="0" distR="0" wp14:anchorId="5060E1A3" wp14:editId="4DD218B2">
+            <wp:extent cx="2743200" cy="1828800"/>
+            <wp:effectExtent l="0" t="0" r="0" b="0"/>
+            <wp:docPr id="33" name="Picture 33" descr="Chart, scatter chart&#10;&#10;Description automatically generated"/>
+            <wp:cNvGraphicFramePr>
+              <a:graphicFrameLocks xmlns:a="http://schemas.openxmlformats.org/drawingml/2006/main" noChangeAspect="1"/>
+            </wp:cNvGraphicFramePr>
+            <a:graphic xmlns:a="http://schemas.openxmlformats.org/drawingml/2006/main">
+              <a:graphicData uri="http://schemas.openxmlformats.org/drawingml/2006/picture">
+                <pic:pic xmlns:pic="http://schemas.openxmlformats.org/drawingml/2006/picture">
+                  <pic:nvPicPr>
+                    <pic:cNvPr id="33" name="Picture 33" descr="Chart, scatter chart&#10;&#10;Description automatically generated"/>
+                    <pic:cNvPicPr/>
+                  </pic:nvPicPr>
+                  <pic:blipFill>
+                    <a:blip r:embed="rId18">
+                      <a:extLst>
+                        <a:ext uri="{28A0092B-C50C-407E-A947-70E740481C1C}">
+                          <a14:useLocalDpi xmlns:a14="http://schemas.microsoft.com/office/drawing/2010/main" val="0"/>
+                        </a:ext>
+                      </a:extLst>
+                    </a:blip>
+                    <a:stretch>
+                      <a:fillRect/>
+                    </a:stretch>
+                  </pic:blipFill>
+                  <pic:spPr>
+                    <a:xfrm>
+                      <a:off x="0" y="0"/>
+                      <a:ext cx="2743200" cy="1828800"/>
+                    </a:xfrm>
+                    <a:prstGeom prst="rect">
+                      <a:avLst/>
+                    </a:prstGeom>
+                  </pic:spPr>
+                </pic:pic>
+              </a:graphicData>
+            </a:graphic>
+          </wp:inline>
+        </w:drawing>
+      </w:r>
+    </w:p>
+    <w:p>
+      <w:pPr>
+        <w:jc w:val="both"/>
+        <w:rPr>
+          <w:rFonts w:ascii="Times New Roman" w:hAnsi="Times New Roman" w:cs="Times New Roman"/>
+          <w:sz w:val="24"/>
+          <w:szCs w:val="24"/>
+        </w:rPr>
+      </w:pPr>
+      <w:r>
+        <w:rPr>
+          <w:rFonts w:ascii="Times New Roman" w:hAnsi="Times New Roman" w:cs="Times New Roman"/>
+          <w:sz w:val="24"/>
+          <w:szCs w:val="24"/>
+        </w:rPr>
+        <w:lastRenderedPageBreak/>
+        <w:t xml:space="preserve">In our supervised learning efforts, things were even less fruitful. Likely due to a small, non-normal sample, we actually saw a negative R-squared value of -0.04 for the quarterback model and -0.19 for the running back and receiver model. </w:t>
+      </w:r>
+      <w:r>
+        <w:rPr>
+          <w:rFonts w:ascii="Times New Roman" w:hAnsi="Times New Roman" w:cs="Times New Roman"/>
+          <w:sz w:val="24"/>
+          <w:szCs w:val="24"/>
+        </w:rPr>
+        <w:t xml:space="preserve">This value being negative tells us that even a </w:t>
+      </w:r>
+      <w:r>
+        <w:rPr>
+          <w:rFonts w:ascii="Times New Roman" w:hAnsi="Times New Roman" w:cs="Times New Roman"/>
+          <w:sz w:val="24"/>
+          <w:szCs w:val="24"/>
+        </w:rPr>
+        <w:t>fixed</w:t>
+      </w:r>
+      <w:r>
+        <w:rPr>
+          <w:rFonts w:ascii="Times New Roman" w:hAnsi="Times New Roman" w:cs="Times New Roman"/>
+          <w:sz w:val="24"/>
+          <w:szCs w:val="24"/>
+        </w:rPr>
+        <w:t xml:space="preserve"> estimate for all players would perform better than our model</w:t>
+      </w:r>
+      <w:r>
+        <w:rPr>
+          <w:rFonts w:ascii="Times New Roman" w:hAnsi="Times New Roman" w:cs="Times New Roman"/>
+          <w:sz w:val="24"/>
+          <w:szCs w:val="24"/>
+        </w:rPr>
+        <w:t>s</w:t>
+      </w:r>
+      <w:r>
+        <w:rPr>
+          <w:rFonts w:ascii="Times New Roman" w:hAnsi="Times New Roman" w:cs="Times New Roman"/>
+          <w:sz w:val="24"/>
+          <w:szCs w:val="24"/>
+        </w:rPr>
+        <w:t xml:space="preserve"> did. </w:t>
+      </w:r>
+      <w:r>
+        <w:rPr>
+          <w:rFonts w:ascii="Times New Roman" w:hAnsi="Times New Roman" w:cs="Times New Roman"/>
+          <w:sz w:val="24"/>
+          <w:szCs w:val="24"/>
+        </w:rPr>
+        <w:t>Despite troubling results, the fact that the quarterback model outperformed the other skill positions may be an indication that with a larger sample the Heisman could be modeled effectively.</w:t>
+      </w:r>
+    </w:p>
+    <w:p>
+      <w:pPr>
+        <w:rPr>
+          <w:rFonts w:ascii="Times New Roman" w:hAnsi="Times New Roman" w:cs="Times New Roman"/>
+          <w:sz w:val="24"/>
+          <w:szCs w:val="24"/>
+        </w:rPr>
+      </w:pPr>
+    </w:p>
+    <w:p>
+      <w:pPr>
+        <w:jc w:val="both"/>
+        <w:rPr>
+          <w:rFonts w:ascii="Times New Roman" w:hAnsi="Times New Roman" w:cs="Times New Roman"/>
+          <w:sz w:val="24"/>
+          <w:szCs w:val="24"/>
+        </w:rPr>
+      </w:pPr>
+      <w:r>
+        <w:rPr>
+          <w:rFonts w:ascii="Times New Roman" w:hAnsi="Times New Roman" w:cs="Times New Roman"/>
+          <w:sz w:val="24"/>
+          <w:szCs w:val="24"/>
+        </w:rPr>
+        <w:t>Neural Network:</w:t>
+      </w:r>
+    </w:p>
+    <w:p>
+      <w:pPr>
+        <w:jc w:val="center"/>
+        <w:rPr>
+          <w:rFonts w:ascii="Times New Roman" w:hAnsi="Times New Roman" w:cs="Times New Roman"/>
+          <w:sz w:val="24"/>
+          <w:szCs w:val="24"/>
+        </w:rPr>
+      </w:pPr>
+      <w:r>
+        <w:rPr>
+          <w:rFonts w:ascii="Times New Roman" w:hAnsi="Times New Roman" w:cs="Times New Roman"/>
+          <w:noProof/>
+          <w:sz w:val="24"/>
+          <w:szCs w:val="24"/>
+        </w:rPr>
+        <w:drawing>
+          <wp:inline distT="0" distB="0" distL="0" distR="0" wp14:anchorId="204D9156" wp14:editId="1AB3C4F3">
+            <wp:extent cx="2743200" cy="1828800"/>
+            <wp:effectExtent l="0" t="0" r="0" b="0"/>
+            <wp:docPr id="34" name="Picture 34" descr="Chart, scatter chart&#10;&#10;Description automatically generated"/>
+            <wp:cNvGraphicFramePr>
+              <a:graphicFrameLocks xmlns:a="http://schemas.openxmlformats.org/drawingml/2006/main" noChangeAspect="1"/>
+            </wp:cNvGraphicFramePr>
+            <a:graphic xmlns:a="http://schemas.openxmlformats.org/drawingml/2006/main">
+              <a:graphicData uri="http://schemas.openxmlformats.org/drawingml/2006/picture">
+                <pic:pic xmlns:pic="http://schemas.openxmlformats.org/drawingml/2006/picture">
+                  <pic:nvPicPr>
+                    <pic:cNvPr id="34" name="Picture 34" descr="Chart, scatter chart&#10;&#10;Description automatically generated"/>
+                    <pic:cNvPicPr/>
+                  </pic:nvPicPr>
+                  <pic:blipFill>
+                    <a:blip r:embed="rId19">
+                      <a:extLst>
+                        <a:ext uri="{28A0092B-C50C-407E-A947-70E740481C1C}">
+                          <a14:useLocalDpi xmlns:a14="http://schemas.microsoft.com/office/drawing/2010/main" val="0"/>
+                        </a:ext>
+                      </a:extLst>
+                    </a:blip>
+                    <a:stretch>
+                      <a:fillRect/>
+                    </a:stretch>
+                  </pic:blipFill>
+                  <pic:spPr>
+                    <a:xfrm>
+                      <a:off x="0" y="0"/>
+                      <a:ext cx="2743200" cy="1828800"/>
+                    </a:xfrm>
+                    <a:prstGeom prst="rect">
+                      <a:avLst/>
+                    </a:prstGeom>
+                  </pic:spPr>
+                </pic:pic>
+              </a:graphicData>
+            </a:graphic>
+          </wp:inline>
+        </w:drawing>
+      </w:r>
+      <w:r>
+        <w:rPr>
+          <w:rFonts w:ascii="Times New Roman" w:hAnsi="Times New Roman" w:cs="Times New Roman"/>
+          <w:noProof/>
+          <w:sz w:val="24"/>
+          <w:szCs w:val="24"/>
+        </w:rPr>
+        <w:drawing>
+          <wp:inline distT="0" distB="0" distL="0" distR="0" wp14:anchorId="08F4C6FE" wp14:editId="0F3D70AE">
+            <wp:extent cx="2743200" cy="1828800"/>
+            <wp:effectExtent l="0" t="0" r="0" b="0"/>
+            <wp:docPr id="35" name="Picture 35"/>
+            <wp:cNvGraphicFramePr>
+              <a:graphicFrameLocks xmlns:a="http://schemas.openxmlformats.org/drawingml/2006/main" noChangeAspect="1"/>
+            </wp:cNvGraphicFramePr>
+            <a:graphic xmlns:a="http://schemas.openxmlformats.org/drawingml/2006/main">
+              <a:graphicData uri="http://schemas.openxmlformats.org/drawingml/2006/picture">
+                <pic:pic xmlns:pic="http://schemas.openxmlformats.org/drawingml/2006/picture">
+                  <pic:nvPicPr>
+                    <pic:cNvPr id="35" name="Picture 35"/>
+                    <pic:cNvPicPr/>
+                  </pic:nvPicPr>
+                  <pic:blipFill>
+                    <a:blip r:embed="rId20">
+                      <a:extLst>
+                        <a:ext uri="{28A0092B-C50C-407E-A947-70E740481C1C}">
+                          <a14:useLocalDpi xmlns:a14="http://schemas.microsoft.com/office/drawing/2010/main" val="0"/>
+                        </a:ext>
+                      </a:extLst>
+                    </a:blip>
+                    <a:stretch>
+                      <a:fillRect/>
+                    </a:stretch>
+                  </pic:blipFill>
+                  <pic:spPr>
+                    <a:xfrm>
+                      <a:off x="0" y="0"/>
+                      <a:ext cx="2743200" cy="1828800"/>
+                    </a:xfrm>
+                    <a:prstGeom prst="rect">
+                      <a:avLst/>
+                    </a:prstGeom>
+                  </pic:spPr>
+                </pic:pic>
+              </a:graphicData>
+            </a:graphic>
+          </wp:inline>
+        </w:drawing>
+      </w:r>
+    </w:p>
+    <w:p>
+      <w:pPr>
+        <w:jc w:val="both"/>
+        <w:rPr>
+          <w:rFonts w:ascii="Times New Roman" w:hAnsi="Times New Roman" w:cs="Times New Roman"/>
+          <w:sz w:val="24"/>
+          <w:szCs w:val="24"/>
+        </w:rPr>
+      </w:pPr>
+      <w:r>
+        <w:rPr>
+          <w:rFonts w:ascii="Times New Roman" w:hAnsi="Times New Roman" w:cs="Times New Roman"/>
+          <w:sz w:val="24"/>
+          <w:szCs w:val="24"/>
+        </w:rPr>
+        <w:t>Our neural network model performed even worse than the linear regression models, with an R-squared value of -0.23 and -1.48 for the quarterback and alternative skill position models respectively.</w:t>
+      </w:r>
+      <w:r>
+        <w:rPr>
+          <w:rFonts w:ascii="Times New Roman" w:hAnsi="Times New Roman" w:cs="Times New Roman"/>
+          <w:sz w:val="24"/>
+          <w:szCs w:val="24"/>
+        </w:rPr>
+        <w:t xml:space="preserve"> Troublingly, the running back and receiver model’s R-squared value was outside of the [-1,1] bounds of the statistic, which is likely due to an issue in transforming the response before modeling.</w:t>
+      </w:r>
+      <w:r>
+        <w:rPr>
+          <w:rFonts w:ascii="Times New Roman" w:hAnsi="Times New Roman" w:cs="Times New Roman"/>
+          <w:sz w:val="24"/>
+          <w:szCs w:val="24"/>
+        </w:rPr>
+        <w:t xml:space="preserve"> Even in spite of this error, neural networks are likely not appropriate for this context due to the lack of data available and due to the lack of transparency in feature representation that the model provides.</w:t>
+      </w:r>
+    </w:p>
+    <w:p>
+      <w:pPr>
+        <w:jc w:val="center"/>
+        <w:rPr>
+          <w:rFonts w:ascii="Times New Roman" w:hAnsi="Times New Roman" w:cs="Times New Roman"/>
+          <w:sz w:val="24"/>
+          <w:szCs w:val="24"/>
+        </w:rPr>
+      </w:pPr>
+    </w:p>
+    <w:p>
+      <w:pPr>
+        <w:jc w:val="both"/>
+        <w:rPr>
+          <w:rFonts w:ascii="Times New Roman" w:hAnsi="Times New Roman" w:cs="Times New Roman"/>
+          <w:sz w:val="24"/>
+          <w:szCs w:val="24"/>
+        </w:rPr>
+      </w:pPr>
+      <w:r>
+        <w:rPr>
+          <w:rFonts w:ascii="Times New Roman" w:hAnsi="Times New Roman" w:cs="Times New Roman"/>
+          <w:b/>
+          <w:bCs/>
           <w:sz w:val="24"/>
           <w:szCs w:val="24"/>
         </w:rPr>
@@ -277,8 +2673,117 @@
           <w:sz w:val="24"/>
           <w:szCs w:val="24"/>
         </w:rPr>
-        <w:tab/>
-        <w:t>FUTURE RESEARCH</w:t>
+        <w:t>It is clear that from our set of features it is difficult to impossible to effectively model the Heisman award’s selection process.</w:t>
+      </w:r>
+      <w:r>
+        <w:rPr>
+          <w:rFonts w:ascii="Times New Roman" w:hAnsi="Times New Roman" w:cs="Times New Roman"/>
+          <w:sz w:val="24"/>
+          <w:szCs w:val="24"/>
+        </w:rPr>
+        <w:t xml:space="preserve"> That said, there are a number of reasons this may be the case. First, there are several signs that there is simply insufficient data to model this problem—the receiver position is entirely skewed by one player, running back data is entirely confounded by their decreasing relevance to the sport, and our results from quarterback data are much more expected despite only have 36 more samples than </w:t>
+      </w:r>
+      <w:r>
+        <w:rPr>
+          <w:rFonts w:ascii="Times New Roman" w:hAnsi="Times New Roman" w:cs="Times New Roman"/>
+          <w:sz w:val="24"/>
+          <w:szCs w:val="24"/>
+        </w:rPr>
+        <w:t xml:space="preserve">the </w:t>
+      </w:r>
+      <w:r>
+        <w:rPr>
+          <w:rFonts w:ascii="Times New Roman" w:hAnsi="Times New Roman" w:cs="Times New Roman"/>
+          <w:sz w:val="24"/>
+          <w:szCs w:val="24"/>
+        </w:rPr>
+        <w:t>running back</w:t>
+      </w:r>
+      <w:r>
+        <w:rPr>
+          <w:rFonts w:ascii="Times New Roman" w:hAnsi="Times New Roman" w:cs="Times New Roman"/>
+          <w:sz w:val="24"/>
+          <w:szCs w:val="24"/>
+        </w:rPr>
+        <w:t xml:space="preserve"> data.</w:t>
+      </w:r>
+      <w:r>
+        <w:rPr>
+          <w:rFonts w:ascii="Times New Roman" w:hAnsi="Times New Roman" w:cs="Times New Roman"/>
+          <w:sz w:val="24"/>
+          <w:szCs w:val="24"/>
+        </w:rPr>
+        <w:t xml:space="preserve"> Another possible explanation of why our models failed is that the Heisman selection process is able to be modeled, but that the domain and range of the problem are so diverse that any successful model requires magnitudes more data than is currently available. For example, looking through the 17 winners in our dataset reveals a smattering of wildly different prototypical players—rushing quarterbacks, pocket passers, dynamic long-ball receivers, one-cut backs, power backs, and more.</w:t>
+      </w:r>
+      <w:r>
+        <w:rPr>
+          <w:rFonts w:ascii="Times New Roman" w:hAnsi="Times New Roman" w:cs="Times New Roman"/>
+          <w:sz w:val="24"/>
+          <w:szCs w:val="24"/>
+        </w:rPr>
+        <w:t xml:space="preserve"> The final interpretation of our result is that the Heisman simply does not have an empirical selection process. </w:t>
+      </w:r>
+      <w:r>
+        <w:rPr>
+          <w:rFonts w:ascii="Times New Roman" w:hAnsi="Times New Roman" w:cs="Times New Roman"/>
+          <w:sz w:val="24"/>
+          <w:szCs w:val="24"/>
+        </w:rPr>
+        <w:lastRenderedPageBreak/>
+        <w:t>Though many may be tempted to endorse this statement, too little research has been done on the topic to know with certainty.</w:t>
+      </w:r>
+    </w:p>
+    <w:p>
+      <w:pPr>
+        <w:jc w:val="both"/>
+      </w:pPr>
+      <w:r>
+        <w:rPr>
+          <w:rFonts w:ascii="Times New Roman" w:hAnsi="Times New Roman" w:cs="Times New Roman"/>
+          <w:sz w:val="24"/>
+          <w:szCs w:val="24"/>
+        </w:rPr>
+        <w:t>Despite t</w:t>
+      </w:r>
+      <w:r>
+        <w:rPr>
+          <w:rFonts w:ascii="Times New Roman" w:hAnsi="Times New Roman" w:cs="Times New Roman"/>
+          <w:sz w:val="24"/>
+          <w:szCs w:val="24"/>
+        </w:rPr>
+        <w:t xml:space="preserve">he challenges of </w:t>
+      </w:r>
+      <w:r>
+        <w:rPr>
+          <w:rFonts w:ascii="Times New Roman" w:hAnsi="Times New Roman" w:cs="Times New Roman"/>
+          <w:sz w:val="24"/>
+          <w:szCs w:val="24"/>
+        </w:rPr>
+        <w:t>modeling this process, there are many future directions for research.</w:t>
+      </w:r>
+      <w:r>
+        <w:rPr>
+          <w:rFonts w:ascii="Times New Roman" w:hAnsi="Times New Roman" w:cs="Times New Roman"/>
+          <w:sz w:val="24"/>
+          <w:szCs w:val="24"/>
+        </w:rPr>
+        <w:t xml:space="preserve"> First, reducing the feature space for any future model is a must.</w:t>
+      </w:r>
+      <w:r>
+        <w:rPr>
+          <w:rFonts w:ascii="Times New Roman" w:hAnsi="Times New Roman" w:cs="Times New Roman"/>
+          <w:sz w:val="24"/>
+          <w:szCs w:val="24"/>
+        </w:rPr>
+        <w:t xml:space="preserve"> Much of the poor performance in our supervised learning models is likely due to the fact that the models have predictors that are more correlated with each other than they are with the response.</w:t>
+      </w:r>
+      <w:r>
+        <w:rPr>
+          <w:rFonts w:ascii="Times New Roman" w:hAnsi="Times New Roman" w:cs="Times New Roman"/>
+          <w:sz w:val="24"/>
+          <w:szCs w:val="24"/>
+        </w:rPr>
+        <w:t xml:space="preserve"> However, a more creative direction for research may be in line with the conclusion that the Heisman is not empirical: attempts to model college football “narrative” may produce better results. Examples of this may include bowl game upsets, inclusion in the playoff, or even sentiment analysis and other natural language processing techniques on college football articles.</w:t>
       </w:r>
     </w:p>
     <w:sectPr>
@@ -693,7 +3198,6 @@
   <w:style w:type="character" w:default="1" w:styleId="DefaultParagraphFont">
     <w:name w:val="Default Paragraph Font"/>
     <w:uiPriority w:val="1"/>
-    <w:semiHidden/>
     <w:unhideWhenUsed/>
   </w:style>
   <w:style w:type="table" w:default="1" w:styleId="TableNormal">
@@ -716,6 +3220,26 @@
     <w:uiPriority w:val="99"/>
     <w:semiHidden/>
     <w:unhideWhenUsed/>
+  </w:style>
+  <w:style w:type="paragraph" w:styleId="Caption">
+    <w:name w:val="caption"/>
+    <w:basedOn w:val="Normal"/>
+    <w:next w:val="Normal"/>
+    <w:uiPriority w:val="35"/>
+    <w:semiHidden/>
+    <w:unhideWhenUsed/>
+    <w:qFormat/>
+    <w:rsid w:val="0064110B"/>
+    <w:pPr>
+      <w:spacing w:after="200" w:line="240" w:lineRule="auto"/>
+    </w:pPr>
+    <w:rPr>
+      <w:i/>
+      <w:iCs/>
+      <w:color w:val="44546A" w:themeColor="text2"/>
+      <w:sz w:val="18"/>
+      <w:szCs w:val="18"/>
+    </w:rPr>
   </w:style>
 </w:styles>
 </file>
@@ -1013,4 +3537,16 @@
     </a:ext>
   </a:extLst>
 </a:theme>
+</file>
+
+<file path=customXml/item1.xml><?xml version="1.0" encoding="utf-8"?>
+<b:Sources xmlns:b="http://schemas.openxmlformats.org/officeDocument/2006/bibliography" xmlns="http://schemas.openxmlformats.org/officeDocument/2006/bibliography" SelectedStyle="\APASixthEditionOfficeOnline.xsl" StyleName="APA" Version="6"/>
+</file>
+
+<file path=customXml/itemProps1.xml><?xml version="1.0" encoding="utf-8"?>
+<ds:datastoreItem xmlns:ds="http://schemas.openxmlformats.org/officeDocument/2006/customXml" ds:itemID="{9F71C0E5-F174-40B8-BEE1-8AC628CB300C}">
+  <ds:schemaRefs>
+    <ds:schemaRef ds:uri="http://schemas.openxmlformats.org/officeDocument/2006/bibliography"/>
+  </ds:schemaRefs>
+</ds:datastoreItem>
 </file>
</xml_diff>